<commit_message>
Update README and document headers for clarity and consistency
</commit_message>
<xml_diff>
--- a/Received/ukg/ukg, nepali.docx
+++ b/Received/ukg/ukg, nepali.docx
@@ -17,8 +17,150 @@
           <w:szCs w:val="32"/>
         </w:rPr>
       </w:pPr>
-      <w:bookmarkStart w:id="0" w:name="_Hlk207398349"/>
-      <w:bookmarkEnd w:id="0"/>
+      <w:r>
+        <w:rPr>
+          <w:rFonts w:ascii="Preeti" w:hAnsi="Preeti"/>
+          <w:b/>
+          <w:noProof/>
+          <w:sz w:val="36"/>
+          <w:szCs w:val="36"/>
+          <w:u w:val="single"/>
+        </w:rPr>
+        <mc:AlternateContent>
+          <mc:Choice Requires="wps">
+            <w:drawing>
+              <wp:anchor distT="45720" distB="45720" distL="114300" distR="114300" simplePos="0" relativeHeight="252116480" behindDoc="0" locked="0" layoutInCell="1" allowOverlap="1" wp14:anchorId="18AB7435" wp14:editId="7522485F">
+                <wp:simplePos x="0" y="0"/>
+                <wp:positionH relativeFrom="column">
+                  <wp:posOffset>5996305</wp:posOffset>
+                </wp:positionH>
+                <wp:positionV relativeFrom="paragraph">
+                  <wp:posOffset>31750</wp:posOffset>
+                </wp:positionV>
+                <wp:extent cx="897255" cy="487045"/>
+                <wp:effectExtent l="1905" t="0" r="0" b="0"/>
+                <wp:wrapNone/>
+                <wp:docPr id="14351806" name="Text Box 24"/>
+                <wp:cNvGraphicFramePr>
+                  <a:graphicFrameLocks xmlns:a="http://schemas.openxmlformats.org/drawingml/2006/main"/>
+                </wp:cNvGraphicFramePr>
+                <a:graphic xmlns:a="http://schemas.openxmlformats.org/drawingml/2006/main">
+                  <a:graphicData uri="http://schemas.microsoft.com/office/word/2010/wordprocessingShape">
+                    <wps:wsp>
+                      <wps:cNvSpPr txBox="1">
+                        <a:spLocks noChangeArrowheads="1"/>
+                      </wps:cNvSpPr>
+                      <wps:spPr bwMode="auto">
+                        <a:xfrm>
+                          <a:off x="0" y="0"/>
+                          <a:ext cx="897255" cy="487045"/>
+                        </a:xfrm>
+                        <a:prstGeom prst="rect">
+                          <a:avLst/>
+                        </a:prstGeom>
+                        <a:noFill/>
+                        <a:ln>
+                          <a:noFill/>
+                        </a:ln>
+                        <a:extLst>
+                          <a:ext uri="{909E8E84-426E-40DD-AFC4-6F175D3DCCD1}">
+                            <a14:hiddenFill xmlns:a14="http://schemas.microsoft.com/office/drawing/2010/main">
+                              <a:solidFill>
+                                <a:srgbClr val="FFFFFF"/>
+                              </a:solidFill>
+                            </a14:hiddenFill>
+                          </a:ext>
+                          <a:ext uri="{91240B29-F687-4F45-9708-019B960494DF}">
+                            <a14:hiddenLine xmlns:a14="http://schemas.microsoft.com/office/drawing/2010/main" w="9525">
+                              <a:solidFill>
+                                <a:srgbClr val="000000"/>
+                              </a:solidFill>
+                              <a:miter lim="800000"/>
+                              <a:headEnd/>
+                              <a:tailEnd/>
+                            </a14:hiddenLine>
+                          </a:ext>
+                        </a:extLst>
+                      </wps:spPr>
+                      <wps:txbx>
+                        <w:txbxContent>
+                          <w:p>
+                            <w:r>
+                              <w:rPr>
+                                <w:rFonts w:ascii="Times New Roman" w:hAnsi="Times New Roman" w:cs="Times New Roman"/>
+                                <w:b/>
+                                <w:bCs/>
+                                <w:sz w:val="32"/>
+                                <w:szCs w:val="32"/>
+                              </w:rPr>
+                              <w:t>D-</w:t>
+                            </w:r>
+                            <w:r>
+                              <w:rPr>
+                                <w:rFonts w:ascii="Times New Roman" w:hAnsi="Times New Roman" w:cs="Times New Roman"/>
+                                <w:b/>
+                                <w:bCs/>
+                                <w:sz w:val="32"/>
+                                <w:szCs w:val="32"/>
+                              </w:rPr>
+                              <w:t>02</w:t>
+                            </w:r>
+                          </w:p>
+                        </w:txbxContent>
+                      </wps:txbx>
+                      <wps:bodyPr rot="0" vert="horz" wrap="square" lIns="91440" tIns="45720" rIns="91440" bIns="45720" anchor="t" anchorCtr="0" upright="1">
+                        <a:spAutoFit/>
+                      </wps:bodyPr>
+                    </wps:wsp>
+                  </a:graphicData>
+                </a:graphic>
+                <wp14:sizeRelH relativeFrom="margin">
+                  <wp14:pctWidth>0</wp14:pctWidth>
+                </wp14:sizeRelH>
+                <wp14:sizeRelV relativeFrom="margin">
+                  <wp14:pctHeight>20000</wp14:pctHeight>
+                </wp14:sizeRelV>
+              </wp:anchor>
+            </w:drawing>
+          </mc:Choice>
+          <mc:Fallback>
+            <w:pict>
+              <v:shapetype w14:anchorId="18AB7435" id="_x0000_t202" coordsize="21600,21600" o:spt="202" path="m,l,21600r21600,l21600,xe">
+                <v:stroke joinstyle="miter"/>
+                <v:path gradientshapeok="t" o:connecttype="rect"/>
+              </v:shapetype>
+              <v:shape id="Text Box 24" o:spid="_x0000_s1026" type="#_x0000_t202" style="position:absolute;left:0;text-align:left;margin-left:472.15pt;margin-top:2.5pt;width:70.65pt;height:38.35pt;z-index:252116480;visibility:visible;mso-wrap-style:square;mso-width-percent:0;mso-height-percent:200;mso-wrap-distance-left:9pt;mso-wrap-distance-top:3.6pt;mso-wrap-distance-right:9pt;mso-wrap-distance-bottom:3.6pt;mso-position-horizontal:absolute;mso-position-horizontal-relative:text;mso-position-vertical:absolute;mso-position-vertical-relative:text;mso-width-percent:0;mso-height-percent:200;mso-width-relative:margin;mso-height-relative:margin;v-text-anchor:top" o:gfxdata="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" filled="f" stroked="f">
+                <v:textbox style="mso-fit-shape-to-text:t">
+                  <w:txbxContent>
+                    <w:p>
+                      <w:r>
+                        <w:rPr>
+                          <w:rFonts w:ascii="Times New Roman" w:hAnsi="Times New Roman" w:cs="Times New Roman"/>
+                          <w:b/>
+                          <w:bCs/>
+                          <w:sz w:val="32"/>
+                          <w:szCs w:val="32"/>
+                        </w:rPr>
+                        <w:t>D-</w:t>
+                      </w:r>
+                      <w:r>
+                        <w:rPr>
+                          <w:rFonts w:ascii="Times New Roman" w:hAnsi="Times New Roman" w:cs="Times New Roman"/>
+                          <w:b/>
+                          <w:bCs/>
+                          <w:sz w:val="32"/>
+                          <w:szCs w:val="32"/>
+                        </w:rPr>
+                        <w:t>02</w:t>
+                      </w:r>
+                    </w:p>
+                  </w:txbxContent>
+                </v:textbox>
+              </v:shape>
+            </w:pict>
+          </mc:Fallback>
+        </mc:AlternateContent>
+      </w:r>
       <w:r>
         <w:rPr>
           <w:rFonts w:ascii="Preeti" w:hAnsi="Preeti"/>
@@ -83,6 +225,7 @@
           </wp:anchor>
         </w:drawing>
       </w:r>
+      <w:proofErr w:type="spellStart"/>
       <w:r>
         <w:rPr>
           <w:rFonts w:ascii="Preeti" w:hAnsi="Preeti"/>
@@ -91,8 +234,77 @@
           <w:sz w:val="40"/>
           <w:szCs w:val="40"/>
         </w:rPr>
-        <w:t>u|Lg ;f];fO6L klAns :s'n</w:t>
-      </w:r>
+        <w:t>u|</w:t>
+      </w:r>
+      <w:proofErr w:type="gramStart"/>
+      <w:r>
+        <w:rPr>
+          <w:rFonts w:ascii="Preeti" w:hAnsi="Preeti"/>
+          <w:b/>
+          <w:bCs/>
+          <w:sz w:val="40"/>
+          <w:szCs w:val="40"/>
+        </w:rPr>
+        <w:t>Lg</w:t>
+      </w:r>
+      <w:proofErr w:type="spellEnd"/>
+      <w:r>
+        <w:rPr>
+          <w:rFonts w:ascii="Preeti" w:hAnsi="Preeti"/>
+          <w:b/>
+          <w:bCs/>
+          <w:sz w:val="40"/>
+          <w:szCs w:val="40"/>
+        </w:rPr>
+        <w:t xml:space="preserve"> ;f];fO</w:t>
+      </w:r>
+      <w:proofErr w:type="gramEnd"/>
+      <w:r>
+        <w:rPr>
+          <w:rFonts w:ascii="Preeti" w:hAnsi="Preeti"/>
+          <w:b/>
+          <w:bCs/>
+          <w:sz w:val="40"/>
+          <w:szCs w:val="40"/>
+        </w:rPr>
+        <w:t xml:space="preserve">6L </w:t>
+      </w:r>
+      <w:proofErr w:type="spellStart"/>
+      <w:proofErr w:type="gramStart"/>
+      <w:r>
+        <w:rPr>
+          <w:rFonts w:ascii="Preeti" w:hAnsi="Preeti"/>
+          <w:b/>
+          <w:bCs/>
+          <w:sz w:val="40"/>
+          <w:szCs w:val="40"/>
+        </w:rPr>
+        <w:t>klAns</w:t>
+      </w:r>
+      <w:proofErr w:type="spellEnd"/>
+      <w:r>
+        <w:rPr>
+          <w:rFonts w:ascii="Preeti" w:hAnsi="Preeti"/>
+          <w:b/>
+          <w:bCs/>
+          <w:sz w:val="40"/>
+          <w:szCs w:val="40"/>
+        </w:rPr>
+        <w:t xml:space="preserve"> :</w:t>
+      </w:r>
+      <w:proofErr w:type="spellStart"/>
+      <w:r>
+        <w:rPr>
+          <w:rFonts w:ascii="Preeti" w:hAnsi="Preeti"/>
+          <w:b/>
+          <w:bCs/>
+          <w:sz w:val="40"/>
+          <w:szCs w:val="40"/>
+        </w:rPr>
+        <w:t>s'n</w:t>
+      </w:r>
+      <w:proofErr w:type="spellEnd"/>
+      <w:proofErr w:type="gramEnd"/>
     </w:p>
     <w:p>
       <w:pPr>
@@ -109,8 +321,79 @@
           <w:sz w:val="28"/>
           <w:szCs w:val="28"/>
         </w:rPr>
-        <w:t>/Tggu/–&amp;, ;f}/fxf lrtjg</w:t>
-      </w:r>
+        <w:t>/</w:t>
+      </w:r>
+      <w:proofErr w:type="spellStart"/>
+      <w:r>
+        <w:rPr>
+          <w:rFonts w:ascii="Preeti" w:hAnsi="Preeti"/>
+          <w:b/>
+          <w:sz w:val="28"/>
+          <w:szCs w:val="28"/>
+        </w:rPr>
+        <w:t>Tggu</w:t>
+      </w:r>
+      <w:proofErr w:type="spellEnd"/>
+      <w:r>
+        <w:rPr>
+          <w:rFonts w:ascii="Preeti" w:hAnsi="Preeti"/>
+          <w:b/>
+          <w:sz w:val="28"/>
+          <w:szCs w:val="28"/>
+        </w:rPr>
+        <w:t>/–&amp;</w:t>
+      </w:r>
+      <w:proofErr w:type="gramStart"/>
+      <w:r>
+        <w:rPr>
+          <w:rFonts w:ascii="Preeti" w:hAnsi="Preeti"/>
+          <w:b/>
+          <w:sz w:val="28"/>
+          <w:szCs w:val="28"/>
+        </w:rPr>
+        <w:t>, ;f</w:t>
+      </w:r>
+      <w:proofErr w:type="gramEnd"/>
+      <w:r>
+        <w:rPr>
+          <w:rFonts w:ascii="Preeti" w:hAnsi="Preeti"/>
+          <w:b/>
+          <w:sz w:val="28"/>
+          <w:szCs w:val="28"/>
+        </w:rPr>
+        <w:t>}/</w:t>
+      </w:r>
+      <w:proofErr w:type="spellStart"/>
+      <w:r>
+        <w:rPr>
+          <w:rFonts w:ascii="Preeti" w:hAnsi="Preeti"/>
+          <w:b/>
+          <w:sz w:val="28"/>
+          <w:szCs w:val="28"/>
+        </w:rPr>
+        <w:t>fxf</w:t>
+      </w:r>
+      <w:proofErr w:type="spellEnd"/>
+      <w:r>
+        <w:rPr>
+          <w:rFonts w:ascii="Preeti" w:hAnsi="Preeti"/>
+          <w:b/>
+          <w:sz w:val="28"/>
+          <w:szCs w:val="28"/>
+        </w:rPr>
+        <w:t xml:space="preserve"> </w:t>
+      </w:r>
+      <w:proofErr w:type="spellStart"/>
+      <w:r>
+        <w:rPr>
+          <w:rFonts w:ascii="Preeti" w:hAnsi="Preeti"/>
+          <w:b/>
+          <w:sz w:val="28"/>
+          <w:szCs w:val="28"/>
+        </w:rPr>
+        <w:t>lrtjg</w:t>
+      </w:r>
+      <w:proofErr w:type="spellEnd"/>
     </w:p>
     <w:p>
       <w:pPr>
@@ -120,6 +403,9 @@
         <w:spacing w:after="0" w:line="240" w:lineRule="auto"/>
         <w:jc w:val="center"/>
       </w:pPr>
+      <w:bookmarkStart w:id="0" w:name="_Hlk207398349"/>
+      <w:bookmarkEnd w:id="0"/>
+      <w:proofErr w:type="gramStart"/>
       <w:r>
         <w:rPr>
           <w:rFonts w:ascii="Preeti" w:hAnsi="Preeti"/>
@@ -128,8 +414,9 @@
           <w:szCs w:val="36"/>
           <w:u w:val="single"/>
         </w:rPr>
-        <w:t>bf];|f]</w:t>
-      </w:r>
+        <w:t>bf];|</w:t>
+      </w:r>
+      <w:proofErr w:type="gramEnd"/>
       <w:r>
         <w:rPr>
           <w:rFonts w:ascii="Preeti" w:hAnsi="Preeti"/>
@@ -138,8 +425,52 @@
           <w:szCs w:val="36"/>
           <w:u w:val="single"/>
         </w:rPr>
-        <w:t xml:space="preserve"> q}dfl;s</w:t>
-      </w:r>
+        <w:t>f]</w:t>
+      </w:r>
+      <w:r>
+        <w:rPr>
+          <w:rFonts w:ascii="Preeti" w:hAnsi="Preeti"/>
+          <w:b/>
+          <w:sz w:val="36"/>
+          <w:szCs w:val="36"/>
+          <w:u w:val="single"/>
+        </w:rPr>
+        <w:t xml:space="preserve"> </w:t>
+      </w:r>
+      <w:proofErr w:type="gramStart"/>
+      <w:r>
+        <w:rPr>
+          <w:rFonts w:ascii="Preeti" w:hAnsi="Preeti"/>
+          <w:b/>
+          <w:sz w:val="36"/>
+          <w:szCs w:val="36"/>
+          <w:u w:val="single"/>
+        </w:rPr>
+        <w:t>q}</w:t>
+      </w:r>
+      <w:proofErr w:type="spellStart"/>
+      <w:r>
+        <w:rPr>
+          <w:rFonts w:ascii="Preeti" w:hAnsi="Preeti"/>
+          <w:b/>
+          <w:sz w:val="36"/>
+          <w:szCs w:val="36"/>
+          <w:u w:val="single"/>
+        </w:rPr>
+        <w:t>dfl</w:t>
+      </w:r>
+      <w:proofErr w:type="gramEnd"/>
+      <w:r>
+        <w:rPr>
+          <w:rFonts w:ascii="Preeti" w:hAnsi="Preeti"/>
+          <w:b/>
+          <w:sz w:val="36"/>
+          <w:szCs w:val="36"/>
+          <w:u w:val="single"/>
+        </w:rPr>
+        <w:t>;s</w:t>
+      </w:r>
+      <w:proofErr w:type="spellEnd"/>
       <w:r>
         <w:rPr>
           <w:rFonts w:ascii="Preeti" w:hAnsi="Preeti" w:cs="Times New Roman"/>
@@ -202,14 +533,25 @@
           <w:lang w:eastAsia="zh-CN" w:bidi="hi-IN"/>
         </w:rPr>
       </w:pPr>
-      <w:r>
-        <w:rPr>
-          <w:rFonts w:ascii="Preeti" w:hAnsi="Preeti"/>
-          <w:b/>
-          <w:bCs/>
-          <w:sz w:val="36"/>
-        </w:rPr>
-        <w:t>sIff M–</w:t>
+      <w:proofErr w:type="spellStart"/>
+      <w:r>
+        <w:rPr>
+          <w:rFonts w:ascii="Preeti" w:hAnsi="Preeti"/>
+          <w:b/>
+          <w:bCs/>
+          <w:sz w:val="36"/>
+        </w:rPr>
+        <w:t>sIff</w:t>
+      </w:r>
+      <w:proofErr w:type="spellEnd"/>
+      <w:r>
+        <w:rPr>
+          <w:rFonts w:ascii="Preeti" w:hAnsi="Preeti"/>
+          <w:b/>
+          <w:bCs/>
+          <w:sz w:val="36"/>
+        </w:rPr>
+        <w:t xml:space="preserve"> M–</w:t>
       </w:r>
       <w:r>
         <w:rPr>
@@ -225,7 +567,43 @@
           <w:sz w:val="32"/>
           <w:szCs w:val="32"/>
         </w:rPr>
-        <w:t>o'= s]= hL=</w:t>
+        <w:t xml:space="preserve">o'= </w:t>
+      </w:r>
+      <w:proofErr w:type="gramStart"/>
+      <w:r>
+        <w:rPr>
+          <w:rFonts w:ascii="Preeti" w:hAnsi="Preeti" w:cs="Sumod Acharya"/>
+          <w:sz w:val="32"/>
+          <w:szCs w:val="32"/>
+        </w:rPr>
+        <w:t>s]=</w:t>
+      </w:r>
+      <w:proofErr w:type="gramEnd"/>
+      <w:r>
+        <w:rPr>
+          <w:rFonts w:ascii="Preeti" w:hAnsi="Preeti" w:cs="Sumod Acharya"/>
+          <w:sz w:val="32"/>
+          <w:szCs w:val="32"/>
+        </w:rPr>
+        <w:t xml:space="preserve"> </w:t>
+      </w:r>
+      <w:proofErr w:type="spellStart"/>
+      <w:r>
+        <w:rPr>
+          <w:rFonts w:ascii="Preeti" w:hAnsi="Preeti" w:cs="Sumod Acharya"/>
+          <w:sz w:val="32"/>
+          <w:szCs w:val="32"/>
+        </w:rPr>
+        <w:t>hL</w:t>
+      </w:r>
+      <w:proofErr w:type="spellEnd"/>
+      <w:r>
+        <w:rPr>
+          <w:rFonts w:ascii="Preeti" w:hAnsi="Preeti" w:cs="Sumod Acharya"/>
+          <w:sz w:val="32"/>
+          <w:szCs w:val="32"/>
+        </w:rPr>
+        <w:t>=</w:t>
       </w:r>
       <w:r>
         <w:rPr>
@@ -281,6 +659,7 @@
         </w:rPr>
         <w:t xml:space="preserve">समय </w:t>
       </w:r>
+      <w:proofErr w:type="gramStart"/>
       <w:r>
         <w:rPr>
           <w:rFonts w:ascii="Preeti" w:hAnsi="Preeti"/>
@@ -299,6 +678,7 @@
         </w:rPr>
         <w:t xml:space="preserve"> @</w:t>
       </w:r>
+      <w:proofErr w:type="gramEnd"/>
       <w:r>
         <w:rPr>
           <w:rFonts w:ascii="Preeti" w:hAnsi="Preeti"/>
@@ -384,7 +764,28 @@
           <w:sz w:val="32"/>
           <w:szCs w:val="32"/>
         </w:rPr>
-        <w:t>k"0f{f</w:t>
+        <w:t>k"0</w:t>
+      </w:r>
+      <w:proofErr w:type="gramStart"/>
+      <w:r>
+        <w:rPr>
+          <w:rFonts w:ascii="Preeti" w:hAnsi="Preeti"/>
+          <w:b/>
+          <w:sz w:val="32"/>
+          <w:szCs w:val="32"/>
+        </w:rPr>
+        <w:t>f{</w:t>
+      </w:r>
+      <w:proofErr w:type="spellStart"/>
+      <w:proofErr w:type="gramEnd"/>
+      <w:r>
+        <w:rPr>
+          <w:rFonts w:ascii="Preeti" w:hAnsi="Preeti"/>
+          <w:b/>
+          <w:sz w:val="32"/>
+          <w:szCs w:val="32"/>
+        </w:rPr>
+        <w:t>f</w:t>
       </w:r>
       <w:r>
         <w:rPr>
@@ -394,8 +795,9 @@
           <w:szCs w:val="32"/>
           <w:lang w:eastAsia="zh-CN"/>
         </w:rPr>
-        <w:t>ÍM–</w:t>
-      </w:r>
+        <w:t>ÍM</w:t>
+      </w:r>
+      <w:proofErr w:type="spellEnd"/>
       <w:r>
         <w:rPr>
           <w:rFonts w:ascii="Preeti" w:hAnsi="Preeti" w:cs="Times New Roman"/>
@@ -404,7 +806,28 @@
           <w:szCs w:val="32"/>
           <w:lang w:eastAsia="zh-CN"/>
         </w:rPr>
-        <w:t xml:space="preserve"> %)</w:t>
+        <w:t>–</w:t>
+      </w:r>
+      <w:r>
+        <w:rPr>
+          <w:rFonts w:ascii="Preeti" w:hAnsi="Preeti" w:cs="Times New Roman"/>
+          <w:b/>
+          <w:sz w:val="32"/>
+          <w:szCs w:val="32"/>
+          <w:lang w:eastAsia="zh-CN"/>
+        </w:rPr>
+        <w:t xml:space="preserve"> </w:t>
+      </w:r>
+      <w:proofErr w:type="gramStart"/>
+      <w:r>
+        <w:rPr>
+          <w:rFonts w:ascii="Preeti" w:hAnsi="Preeti" w:cs="Times New Roman"/>
+          <w:b/>
+          <w:sz w:val="32"/>
+          <w:szCs w:val="32"/>
+          <w:lang w:eastAsia="zh-CN"/>
+        </w:rPr>
+        <w:t>%)</w:t>
       </w:r>
       <w:r>
         <w:rPr>
@@ -414,8 +837,20 @@
           <w:szCs w:val="24"/>
           <w:lang w:eastAsia="zh-CN" w:bidi="hi-IN"/>
         </w:rPr>
-        <w:t xml:space="preserve">      </w:t>
-      </w:r>
+        <w:t xml:space="preserve">   </w:t>
+      </w:r>
+      <w:proofErr w:type="gramEnd"/>
+      <w:r>
+        <w:rPr>
+          <w:rFonts w:ascii="Preeti" w:hAnsi="Preeti"/>
+          <w:bCs/>
+          <w:sz w:val="24"/>
+          <w:szCs w:val="24"/>
+          <w:lang w:eastAsia="zh-CN" w:bidi="hi-IN"/>
+        </w:rPr>
+        <w:t xml:space="preserve">   </w:t>
+      </w:r>
+      <w:proofErr w:type="spellStart"/>
       <w:r>
         <w:rPr>
           <w:rFonts w:ascii="Preeti" w:hAnsi="Preeti" w:cs="Times New Roman"/>
@@ -424,8 +859,9 @@
           <w:szCs w:val="36"/>
           <w:lang w:eastAsia="zh-CN"/>
         </w:rPr>
-        <w:t>ljifoM–</w:t>
-      </w:r>
+        <w:t>ljifoM</w:t>
+      </w:r>
+      <w:proofErr w:type="spellEnd"/>
       <w:r>
         <w:rPr>
           <w:rFonts w:ascii="Preeti" w:hAnsi="Preeti" w:cs="Times New Roman"/>
@@ -434,8 +870,19 @@
           <w:szCs w:val="36"/>
           <w:lang w:eastAsia="zh-CN"/>
         </w:rPr>
+        <w:t>–</w:t>
+      </w:r>
+      <w:r>
+        <w:rPr>
+          <w:rFonts w:ascii="Preeti" w:hAnsi="Preeti" w:cs="Times New Roman"/>
+          <w:b/>
+          <w:sz w:val="36"/>
+          <w:szCs w:val="36"/>
+          <w:lang w:eastAsia="zh-CN"/>
+        </w:rPr>
         <w:t xml:space="preserve"> </w:t>
       </w:r>
+      <w:proofErr w:type="gramStart"/>
       <w:r>
         <w:rPr>
           <w:rFonts w:ascii="Preeti" w:hAnsi="Preeti" w:cs="Sumod Acharya"/>
@@ -445,6 +892,7 @@
         </w:rPr>
         <w:t>g]kfnL</w:t>
       </w:r>
+      <w:proofErr w:type="gramEnd"/>
     </w:p>
     <w:tbl>
       <w:tblPr>
@@ -493,6 +941,8 @@
                 <w:szCs w:val="40"/>
               </w:rPr>
             </w:pPr>
+            <w:proofErr w:type="spellStart"/>
+            <w:proofErr w:type="gramStart"/>
             <w:r>
               <w:rPr>
                 <w:rFonts w:ascii="Preeti" w:hAnsi="Preeti"/>
@@ -501,7 +951,18 @@
                 <w:sz w:val="40"/>
                 <w:szCs w:val="40"/>
               </w:rPr>
-              <w:t xml:space="preserve">gfd </w:t>
+              <w:t>gfd</w:t>
+            </w:r>
+            <w:proofErr w:type="spellEnd"/>
+            <w:r>
+              <w:rPr>
+                <w:rFonts w:ascii="Preeti" w:hAnsi="Preeti"/>
+                <w:b/>
+                <w:bCs/>
+                <w:sz w:val="40"/>
+                <w:szCs w:val="40"/>
+              </w:rPr>
+              <w:t xml:space="preserve"> </w:t>
             </w:r>
             <w:r>
               <w:rPr>
@@ -511,7 +972,18 @@
                 <w:sz w:val="40"/>
                 <w:szCs w:val="40"/>
               </w:rPr>
-              <w:t xml:space="preserve">: </w:t>
+              <w:t>:</w:t>
+            </w:r>
+            <w:proofErr w:type="gramEnd"/>
+            <w:r>
+              <w:rPr>
+                <w:rFonts w:ascii="Times New Roman" w:hAnsi="Times New Roman"/>
+                <w:b/>
+                <w:bCs/>
+                <w:sz w:val="40"/>
+                <w:szCs w:val="40"/>
+              </w:rPr>
+              <w:t xml:space="preserve"> </w:t>
             </w:r>
             <w:r>
               <w:rPr>
@@ -521,7 +993,84 @@
                 <w:sz w:val="40"/>
                 <w:szCs w:val="40"/>
               </w:rPr>
-              <w:t>====================================================/f]n g+=============;]S;g M</w:t>
+              <w:t>====================================================/</w:t>
+            </w:r>
+            <w:proofErr w:type="gramStart"/>
+            <w:r>
+              <w:rPr>
+                <w:rFonts w:ascii="Preeti" w:hAnsi="Preeti"/>
+                <w:b/>
+                <w:bCs/>
+                <w:sz w:val="40"/>
+                <w:szCs w:val="40"/>
+              </w:rPr>
+              <w:t>f]n</w:t>
+            </w:r>
+            <w:proofErr w:type="gramEnd"/>
+            <w:r>
+              <w:rPr>
+                <w:rFonts w:ascii="Preeti" w:hAnsi="Preeti"/>
+                <w:b/>
+                <w:bCs/>
+                <w:sz w:val="40"/>
+                <w:szCs w:val="40"/>
+              </w:rPr>
+              <w:t xml:space="preserve"> g+=============</w:t>
+            </w:r>
+            <w:proofErr w:type="gramStart"/>
+            <w:r>
+              <w:rPr>
+                <w:rFonts w:ascii="Preeti" w:hAnsi="Preeti"/>
+                <w:b/>
+                <w:bCs/>
+                <w:sz w:val="40"/>
+                <w:szCs w:val="40"/>
+              </w:rPr>
+              <w:t>;]</w:t>
+            </w:r>
+            <w:proofErr w:type="spellStart"/>
+            <w:r>
+              <w:rPr>
+                <w:rFonts w:ascii="Preeti" w:hAnsi="Preeti"/>
+                <w:b/>
+                <w:bCs/>
+                <w:sz w:val="40"/>
+                <w:szCs w:val="40"/>
+              </w:rPr>
+              <w:t>S</w:t>
+            </w:r>
+            <w:proofErr w:type="gramEnd"/>
+            <w:r>
+              <w:rPr>
+                <w:rFonts w:ascii="Preeti" w:hAnsi="Preeti"/>
+                <w:b/>
+                <w:bCs/>
+                <w:sz w:val="40"/>
+                <w:szCs w:val="40"/>
+              </w:rPr>
+              <w:t>;g</w:t>
+            </w:r>
+            <w:proofErr w:type="spellEnd"/>
+            <w:r>
+              <w:rPr>
+                <w:rFonts w:ascii="Preeti" w:hAnsi="Preeti"/>
+                <w:b/>
+                <w:bCs/>
+                <w:sz w:val="40"/>
+                <w:szCs w:val="40"/>
+              </w:rPr>
+              <w:t xml:space="preserve"> </w:t>
+            </w:r>
+            <w:proofErr w:type="gramStart"/>
+            <w:r>
+              <w:rPr>
+                <w:rFonts w:ascii="Preeti" w:hAnsi="Preeti"/>
+                <w:b/>
+                <w:bCs/>
+                <w:sz w:val="40"/>
+                <w:szCs w:val="40"/>
+              </w:rPr>
+              <w:t>M</w:t>
             </w:r>
             <w:r>
               <w:rPr>
@@ -541,7 +1090,18 @@
                 <w:sz w:val="40"/>
                 <w:szCs w:val="40"/>
               </w:rPr>
-              <w:t>================</w:t>
+              <w:t>=</w:t>
+            </w:r>
+            <w:proofErr w:type="gramEnd"/>
+            <w:r>
+              <w:rPr>
+                <w:rFonts w:ascii="Preeti" w:hAnsi="Preeti"/>
+                <w:b/>
+                <w:bCs/>
+                <w:sz w:val="40"/>
+                <w:szCs w:val="40"/>
+              </w:rPr>
+              <w:t>===============</w:t>
             </w:r>
             <w:r>
               <w:rPr>
@@ -677,6 +1237,7 @@
               </w:rPr>
               <w:t xml:space="preserve">              _________________________         ______________________        </w:t>
             </w:r>
+            <w:proofErr w:type="spellStart"/>
             <w:r>
               <w:rPr>
                 <w:rFonts w:ascii="Preeti" w:hAnsi="Preeti"/>
@@ -685,7 +1246,40 @@
                 <w:sz w:val="36"/>
                 <w:szCs w:val="36"/>
               </w:rPr>
-              <w:t>s'n k|fKtf</w:t>
+              <w:t>s'n</w:t>
+            </w:r>
+            <w:proofErr w:type="spellEnd"/>
+            <w:r>
+              <w:rPr>
+                <w:rFonts w:ascii="Preeti" w:hAnsi="Preeti"/>
+                <w:b/>
+                <w:bCs/>
+                <w:sz w:val="36"/>
+                <w:szCs w:val="36"/>
+              </w:rPr>
+              <w:t xml:space="preserve"> </w:t>
+            </w:r>
+            <w:proofErr w:type="spellStart"/>
+            <w:r>
+              <w:rPr>
+                <w:rFonts w:ascii="Preeti" w:hAnsi="Preeti"/>
+                <w:b/>
+                <w:bCs/>
+                <w:sz w:val="36"/>
+                <w:szCs w:val="36"/>
+              </w:rPr>
+              <w:t>k|</w:t>
+            </w:r>
+            <w:proofErr w:type="gramStart"/>
+            <w:r>
+              <w:rPr>
+                <w:rFonts w:ascii="Preeti" w:hAnsi="Preeti"/>
+                <w:b/>
+                <w:bCs/>
+                <w:sz w:val="36"/>
+                <w:szCs w:val="36"/>
+              </w:rPr>
+              <w:t>fKtf</w:t>
             </w:r>
             <w:r>
               <w:rPr>
@@ -694,7 +1288,17 @@
                 <w:szCs w:val="36"/>
                 <w:lang w:bidi="hi-IN"/>
               </w:rPr>
-              <w:t xml:space="preserve">Í </w:t>
+              <w:t>Í</w:t>
+            </w:r>
+            <w:proofErr w:type="spellEnd"/>
+            <w:r>
+              <w:rPr>
+                <w:rFonts w:ascii="Preeti" w:hAnsi="Preeti" w:cs="Preeti"/>
+                <w:sz w:val="36"/>
+                <w:szCs w:val="36"/>
+                <w:lang w:bidi="hi-IN"/>
+              </w:rPr>
+              <w:t xml:space="preserve"> </w:t>
             </w:r>
             <w:r>
               <w:rPr>
@@ -706,6 +1310,7 @@
               </w:rPr>
               <w:t>:</w:t>
             </w:r>
+            <w:proofErr w:type="gramEnd"/>
           </w:p>
           <w:p>
             <w:pPr>
@@ -738,8 +1343,44 @@
                 <w:sz w:val="32"/>
                 <w:szCs w:val="32"/>
               </w:rPr>
-              <w:t>lg/LIfssf] ;xL</w:t>
+              <w:t>lg/</w:t>
             </w:r>
+            <w:proofErr w:type="spellStart"/>
+            <w:r>
+              <w:rPr>
+                <w:rFonts w:ascii="Preeti" w:hAnsi="Preeti"/>
+                <w:b/>
+                <w:bCs/>
+                <w:sz w:val="32"/>
+                <w:szCs w:val="32"/>
+              </w:rPr>
+              <w:t>LIfssf</w:t>
+            </w:r>
+            <w:proofErr w:type="spellEnd"/>
+            <w:proofErr w:type="gramStart"/>
+            <w:r>
+              <w:rPr>
+                <w:rFonts w:ascii="Preeti" w:hAnsi="Preeti"/>
+                <w:b/>
+                <w:bCs/>
+                <w:sz w:val="32"/>
+                <w:szCs w:val="32"/>
+              </w:rPr>
+              <w:t>] ;</w:t>
+            </w:r>
+            <w:proofErr w:type="spellStart"/>
+            <w:r>
+              <w:rPr>
+                <w:rFonts w:ascii="Preeti" w:hAnsi="Preeti"/>
+                <w:b/>
+                <w:bCs/>
+                <w:sz w:val="32"/>
+                <w:szCs w:val="32"/>
+              </w:rPr>
+              <w:t>xL</w:t>
+            </w:r>
+            <w:proofErr w:type="spellEnd"/>
+            <w:proofErr w:type="gramEnd"/>
             <w:r>
               <w:rPr>
                 <w:rFonts w:ascii="Times New Roman" w:hAnsi="Times New Roman"/>
@@ -758,8 +1399,44 @@
                 <w:sz w:val="32"/>
                 <w:szCs w:val="32"/>
               </w:rPr>
-              <w:t>k/LIfssf] ;xL</w:t>
+              <w:t>k/</w:t>
             </w:r>
+            <w:proofErr w:type="spellStart"/>
+            <w:r>
+              <w:rPr>
+                <w:rFonts w:ascii="Preeti" w:hAnsi="Preeti"/>
+                <w:b/>
+                <w:bCs/>
+                <w:sz w:val="32"/>
+                <w:szCs w:val="32"/>
+              </w:rPr>
+              <w:t>LIfssf</w:t>
+            </w:r>
+            <w:proofErr w:type="spellEnd"/>
+            <w:proofErr w:type="gramStart"/>
+            <w:r>
+              <w:rPr>
+                <w:rFonts w:ascii="Preeti" w:hAnsi="Preeti"/>
+                <w:b/>
+                <w:bCs/>
+                <w:sz w:val="32"/>
+                <w:szCs w:val="32"/>
+              </w:rPr>
+              <w:t>] ;</w:t>
+            </w:r>
+            <w:proofErr w:type="spellStart"/>
+            <w:r>
+              <w:rPr>
+                <w:rFonts w:ascii="Preeti" w:hAnsi="Preeti"/>
+                <w:b/>
+                <w:bCs/>
+                <w:sz w:val="32"/>
+                <w:szCs w:val="32"/>
+              </w:rPr>
+              <w:t>xL</w:t>
+            </w:r>
+            <w:proofErr w:type="spellEnd"/>
+            <w:proofErr w:type="gramEnd"/>
             <w:r>
               <w:rPr>
                 <w:rFonts w:ascii="Times New Roman" w:hAnsi="Times New Roman"/>
@@ -866,15 +1543,49 @@
           </mc:Fallback>
         </mc:AlternateContent>
       </w:r>
-      <w:r>
-        <w:rPr>
-          <w:rFonts w:ascii="Preeti" w:hAnsi="Preeti"/>
-          <w:b/>
-          <w:bCs/>
-          <w:sz w:val="36"/>
-          <w:szCs w:val="36"/>
-        </w:rPr>
-        <w:t xml:space="preserve">k|Zg g+= ! </w:t>
+      <w:proofErr w:type="spellStart"/>
+      <w:r>
+        <w:rPr>
+          <w:rFonts w:ascii="Preeti" w:hAnsi="Preeti"/>
+          <w:b/>
+          <w:bCs/>
+          <w:sz w:val="36"/>
+          <w:szCs w:val="36"/>
+        </w:rPr>
+        <w:t>k|Zg</w:t>
+      </w:r>
+      <w:proofErr w:type="spellEnd"/>
+      <w:r>
+        <w:rPr>
+          <w:rFonts w:ascii="Preeti" w:hAnsi="Preeti"/>
+          <w:b/>
+          <w:bCs/>
+          <w:sz w:val="36"/>
+          <w:szCs w:val="36"/>
+        </w:rPr>
+        <w:t xml:space="preserve"> g+</w:t>
+      </w:r>
+      <w:proofErr w:type="gramStart"/>
+      <w:r>
+        <w:rPr>
+          <w:rFonts w:ascii="Preeti" w:hAnsi="Preeti"/>
+          <w:b/>
+          <w:bCs/>
+          <w:sz w:val="36"/>
+          <w:szCs w:val="36"/>
+        </w:rPr>
+        <w:t>= !</w:t>
+      </w:r>
+      <w:proofErr w:type="gramEnd"/>
+      <w:r>
+        <w:rPr>
+          <w:rFonts w:ascii="Preeti" w:hAnsi="Preeti"/>
+          <w:b/>
+          <w:bCs/>
+          <w:sz w:val="36"/>
+          <w:szCs w:val="36"/>
+        </w:rPr>
+        <w:t xml:space="preserve"> </w:t>
       </w:r>
       <w:r>
         <w:rPr>
@@ -894,7 +1605,117 @@
           <w:sz w:val="36"/>
           <w:szCs w:val="36"/>
         </w:rPr>
-        <w:t xml:space="preserve"> cIf/n] ag]sf zAbx¿ n]Vg'xf];\ .</w:t>
+        <w:t xml:space="preserve"> </w:t>
+      </w:r>
+      <w:proofErr w:type="spellStart"/>
+      <w:r>
+        <w:rPr>
+          <w:rFonts w:ascii="Preeti" w:hAnsi="Preeti"/>
+          <w:b/>
+          <w:bCs/>
+          <w:sz w:val="36"/>
+          <w:szCs w:val="36"/>
+        </w:rPr>
+        <w:t>cIf</w:t>
+      </w:r>
+      <w:proofErr w:type="spellEnd"/>
+      <w:r>
+        <w:rPr>
+          <w:rFonts w:ascii="Preeti" w:hAnsi="Preeti"/>
+          <w:b/>
+          <w:bCs/>
+          <w:sz w:val="36"/>
+          <w:szCs w:val="36"/>
+        </w:rPr>
+        <w:t xml:space="preserve">/n] </w:t>
+      </w:r>
+      <w:proofErr w:type="gramStart"/>
+      <w:r>
+        <w:rPr>
+          <w:rFonts w:ascii="Preeti" w:hAnsi="Preeti"/>
+          <w:b/>
+          <w:bCs/>
+          <w:sz w:val="36"/>
+          <w:szCs w:val="36"/>
+        </w:rPr>
+        <w:t>ag]sf</w:t>
+      </w:r>
+      <w:proofErr w:type="gramEnd"/>
+      <w:r>
+        <w:rPr>
+          <w:rFonts w:ascii="Preeti" w:hAnsi="Preeti"/>
+          <w:b/>
+          <w:bCs/>
+          <w:sz w:val="36"/>
+          <w:szCs w:val="36"/>
+        </w:rPr>
+        <w:t xml:space="preserve"> </w:t>
+      </w:r>
+      <w:proofErr w:type="spellStart"/>
+      <w:r>
+        <w:rPr>
+          <w:rFonts w:ascii="Preeti" w:hAnsi="Preeti"/>
+          <w:b/>
+          <w:bCs/>
+          <w:sz w:val="36"/>
+          <w:szCs w:val="36"/>
+        </w:rPr>
+        <w:t>zAbx</w:t>
+      </w:r>
+      <w:proofErr w:type="spellEnd"/>
+      <w:r>
+        <w:rPr>
+          <w:rFonts w:ascii="Preeti" w:hAnsi="Preeti"/>
+          <w:b/>
+          <w:bCs/>
+          <w:sz w:val="36"/>
+          <w:szCs w:val="36"/>
+        </w:rPr>
+        <w:t xml:space="preserve">¿ </w:t>
+      </w:r>
+      <w:proofErr w:type="gramStart"/>
+      <w:r>
+        <w:rPr>
+          <w:rFonts w:ascii="Preeti" w:hAnsi="Preeti"/>
+          <w:b/>
+          <w:bCs/>
+          <w:sz w:val="36"/>
+          <w:szCs w:val="36"/>
+        </w:rPr>
+        <w:t>n]</w:t>
+      </w:r>
+      <w:proofErr w:type="spellStart"/>
+      <w:r>
+        <w:rPr>
+          <w:rFonts w:ascii="Preeti" w:hAnsi="Preeti"/>
+          <w:b/>
+          <w:bCs/>
+          <w:sz w:val="36"/>
+          <w:szCs w:val="36"/>
+        </w:rPr>
+        <w:t>Vg'xf</w:t>
+      </w:r>
+      <w:proofErr w:type="spellEnd"/>
+      <w:r>
+        <w:rPr>
+          <w:rFonts w:ascii="Preeti" w:hAnsi="Preeti"/>
+          <w:b/>
+          <w:bCs/>
+          <w:sz w:val="36"/>
+          <w:szCs w:val="36"/>
+        </w:rPr>
+        <w:t>];\</w:t>
+      </w:r>
+      <w:proofErr w:type="gramEnd"/>
+      <w:r>
+        <w:rPr>
+          <w:rFonts w:ascii="Preeti" w:hAnsi="Preeti"/>
+          <w:b/>
+          <w:bCs/>
+          <w:sz w:val="36"/>
+          <w:szCs w:val="36"/>
+        </w:rPr>
+        <w:t xml:space="preserve"> .</w:t>
       </w:r>
       <w:r>
         <w:rPr>
@@ -1346,35 +2167,159 @@
           </wp:anchor>
         </w:drawing>
       </w:r>
-      <w:r>
-        <w:rPr>
-          <w:rFonts w:ascii="Preeti" w:hAnsi="Preeti"/>
-          <w:b/>
-          <w:bCs/>
-          <w:sz w:val="36"/>
-          <w:szCs w:val="36"/>
-        </w:rPr>
-        <w:t xml:space="preserve">k|Zg g+= @ </w:t>
-      </w:r>
-      <w:r>
-        <w:rPr>
-          <w:rFonts w:ascii="Preeti" w:hAnsi="Preeti"/>
-          <w:b/>
-          <w:bCs/>
-          <w:sz w:val="36"/>
-          <w:szCs w:val="36"/>
-        </w:rPr>
-        <w:t>bL3{ O{sf/ -L_ nfu]sf</w:t>
-      </w:r>
-      <w:r>
-        <w:rPr>
-          <w:rFonts w:ascii="Preeti" w:hAnsi="Preeti"/>
-          <w:b/>
-          <w:bCs/>
-          <w:sz w:val="36"/>
-          <w:szCs w:val="36"/>
-        </w:rPr>
-        <w:t xml:space="preserve"> zAbx¿ n]Vg'xf];\ .</w:t>
+      <w:proofErr w:type="spellStart"/>
+      <w:r>
+        <w:rPr>
+          <w:rFonts w:ascii="Preeti" w:hAnsi="Preeti"/>
+          <w:b/>
+          <w:bCs/>
+          <w:sz w:val="36"/>
+          <w:szCs w:val="36"/>
+        </w:rPr>
+        <w:t>k|Zg</w:t>
+      </w:r>
+      <w:proofErr w:type="spellEnd"/>
+      <w:r>
+        <w:rPr>
+          <w:rFonts w:ascii="Preeti" w:hAnsi="Preeti"/>
+          <w:b/>
+          <w:bCs/>
+          <w:sz w:val="36"/>
+          <w:szCs w:val="36"/>
+        </w:rPr>
+        <w:t xml:space="preserve"> g+= @ </w:t>
+      </w:r>
+      <w:r>
+        <w:rPr>
+          <w:rFonts w:ascii="Preeti" w:hAnsi="Preeti"/>
+          <w:b/>
+          <w:bCs/>
+          <w:sz w:val="36"/>
+          <w:szCs w:val="36"/>
+        </w:rPr>
+        <w:t>bL</w:t>
+      </w:r>
+      <w:proofErr w:type="gramStart"/>
+      <w:r>
+        <w:rPr>
+          <w:rFonts w:ascii="Preeti" w:hAnsi="Preeti"/>
+          <w:b/>
+          <w:bCs/>
+          <w:sz w:val="36"/>
+          <w:szCs w:val="36"/>
+        </w:rPr>
+        <w:t>3{ O</w:t>
+      </w:r>
+      <w:proofErr w:type="gramEnd"/>
+      <w:r>
+        <w:rPr>
+          <w:rFonts w:ascii="Preeti" w:hAnsi="Preeti"/>
+          <w:b/>
+          <w:bCs/>
+          <w:sz w:val="36"/>
+          <w:szCs w:val="36"/>
+        </w:rPr>
+        <w:t xml:space="preserve">{sf/ -L_ </w:t>
+      </w:r>
+      <w:proofErr w:type="spellStart"/>
+      <w:proofErr w:type="gramStart"/>
+      <w:r>
+        <w:rPr>
+          <w:rFonts w:ascii="Preeti" w:hAnsi="Preeti"/>
+          <w:b/>
+          <w:bCs/>
+          <w:sz w:val="36"/>
+          <w:szCs w:val="36"/>
+        </w:rPr>
+        <w:t>nfu</w:t>
+      </w:r>
+      <w:proofErr w:type="spellEnd"/>
+      <w:r>
+        <w:rPr>
+          <w:rFonts w:ascii="Preeti" w:hAnsi="Preeti"/>
+          <w:b/>
+          <w:bCs/>
+          <w:sz w:val="36"/>
+          <w:szCs w:val="36"/>
+        </w:rPr>
+        <w:t>]sf</w:t>
+      </w:r>
+      <w:proofErr w:type="gramEnd"/>
+      <w:r>
+        <w:rPr>
+          <w:rFonts w:ascii="Preeti" w:hAnsi="Preeti"/>
+          <w:b/>
+          <w:bCs/>
+          <w:sz w:val="36"/>
+          <w:szCs w:val="36"/>
+        </w:rPr>
+        <w:t xml:space="preserve"> </w:t>
+      </w:r>
+      <w:proofErr w:type="spellStart"/>
+      <w:r>
+        <w:rPr>
+          <w:rFonts w:ascii="Preeti" w:hAnsi="Preeti"/>
+          <w:b/>
+          <w:bCs/>
+          <w:sz w:val="36"/>
+          <w:szCs w:val="36"/>
+        </w:rPr>
+        <w:t>zAbx</w:t>
+      </w:r>
+      <w:proofErr w:type="spellEnd"/>
+      <w:r>
+        <w:rPr>
+          <w:rFonts w:ascii="Preeti" w:hAnsi="Preeti"/>
+          <w:b/>
+          <w:bCs/>
+          <w:sz w:val="36"/>
+          <w:szCs w:val="36"/>
+        </w:rPr>
+        <w:t xml:space="preserve">¿ </w:t>
+      </w:r>
+      <w:proofErr w:type="gramStart"/>
+      <w:r>
+        <w:rPr>
+          <w:rFonts w:ascii="Preeti" w:hAnsi="Preeti"/>
+          <w:b/>
+          <w:bCs/>
+          <w:sz w:val="36"/>
+          <w:szCs w:val="36"/>
+        </w:rPr>
+        <w:t>n]</w:t>
+      </w:r>
+      <w:proofErr w:type="spellStart"/>
+      <w:r>
+        <w:rPr>
+          <w:rFonts w:ascii="Preeti" w:hAnsi="Preeti"/>
+          <w:b/>
+          <w:bCs/>
+          <w:sz w:val="36"/>
+          <w:szCs w:val="36"/>
+        </w:rPr>
+        <w:t>Vg'xf</w:t>
+      </w:r>
+      <w:proofErr w:type="spellEnd"/>
+      <w:r>
+        <w:rPr>
+          <w:rFonts w:ascii="Preeti" w:hAnsi="Preeti"/>
+          <w:b/>
+          <w:bCs/>
+          <w:sz w:val="36"/>
+          <w:szCs w:val="36"/>
+        </w:rPr>
+        <w:t>];\</w:t>
+      </w:r>
+      <w:proofErr w:type="gramEnd"/>
+      <w:r>
+        <w:rPr>
+          <w:rFonts w:ascii="Preeti" w:hAnsi="Preeti"/>
+          <w:b/>
+          <w:bCs/>
+          <w:sz w:val="36"/>
+          <w:szCs w:val="36"/>
+        </w:rPr>
+        <w:t xml:space="preserve"> .</w:t>
       </w:r>
       <w:r>
         <w:rPr>
@@ -2175,35 +3120,103 @@
           </mc:Fallback>
         </mc:AlternateContent>
       </w:r>
-      <w:r>
-        <w:rPr>
-          <w:rFonts w:ascii="Preeti" w:hAnsi="Preeti"/>
-          <w:b/>
-          <w:bCs/>
-          <w:sz w:val="36"/>
-          <w:szCs w:val="36"/>
-        </w:rPr>
-        <w:t xml:space="preserve">k|Zg g+= </w:t>
-      </w:r>
-      <w:r>
-        <w:rPr>
-          <w:rFonts w:ascii="Preeti" w:hAnsi="Preeti"/>
-          <w:b/>
-          <w:bCs/>
-          <w:sz w:val="36"/>
-          <w:szCs w:val="36"/>
-        </w:rPr>
-        <w:t># zAb agfp</w:t>
-      </w:r>
-      <w:r>
-        <w:rPr>
-          <w:rFonts w:ascii="Preeti" w:hAnsi="Preeti"/>
-          <w:b/>
-          <w:bCs/>
-          <w:sz w:val="36"/>
-          <w:szCs w:val="36"/>
-        </w:rPr>
-        <w:t>g'xf];\ .</w:t>
+      <w:proofErr w:type="spellStart"/>
+      <w:r>
+        <w:rPr>
+          <w:rFonts w:ascii="Preeti" w:hAnsi="Preeti"/>
+          <w:b/>
+          <w:bCs/>
+          <w:sz w:val="36"/>
+          <w:szCs w:val="36"/>
+        </w:rPr>
+        <w:t>k|Zg</w:t>
+      </w:r>
+      <w:proofErr w:type="spellEnd"/>
+      <w:r>
+        <w:rPr>
+          <w:rFonts w:ascii="Preeti" w:hAnsi="Preeti"/>
+          <w:b/>
+          <w:bCs/>
+          <w:sz w:val="36"/>
+          <w:szCs w:val="36"/>
+        </w:rPr>
+        <w:t xml:space="preserve"> g+= </w:t>
+      </w:r>
+      <w:r>
+        <w:rPr>
+          <w:rFonts w:ascii="Preeti" w:hAnsi="Preeti"/>
+          <w:b/>
+          <w:bCs/>
+          <w:sz w:val="36"/>
+          <w:szCs w:val="36"/>
+        </w:rPr>
+        <w:t xml:space="preserve"># </w:t>
+      </w:r>
+      <w:proofErr w:type="spellStart"/>
+      <w:r>
+        <w:rPr>
+          <w:rFonts w:ascii="Preeti" w:hAnsi="Preeti"/>
+          <w:b/>
+          <w:bCs/>
+          <w:sz w:val="36"/>
+          <w:szCs w:val="36"/>
+        </w:rPr>
+        <w:t>zAb</w:t>
+      </w:r>
+      <w:proofErr w:type="spellEnd"/>
+      <w:r>
+        <w:rPr>
+          <w:rFonts w:ascii="Preeti" w:hAnsi="Preeti"/>
+          <w:b/>
+          <w:bCs/>
+          <w:sz w:val="36"/>
+          <w:szCs w:val="36"/>
+        </w:rPr>
+        <w:t xml:space="preserve"> </w:t>
+      </w:r>
+      <w:proofErr w:type="spellStart"/>
+      <w:r>
+        <w:rPr>
+          <w:rFonts w:ascii="Preeti" w:hAnsi="Preeti"/>
+          <w:b/>
+          <w:bCs/>
+          <w:sz w:val="36"/>
+          <w:szCs w:val="36"/>
+        </w:rPr>
+        <w:t>agfp</w:t>
+      </w:r>
+      <w:r>
+        <w:rPr>
+          <w:rFonts w:ascii="Preeti" w:hAnsi="Preeti"/>
+          <w:b/>
+          <w:bCs/>
+          <w:sz w:val="36"/>
+          <w:szCs w:val="36"/>
+        </w:rPr>
+        <w:t>g'xf</w:t>
+      </w:r>
+      <w:proofErr w:type="spellEnd"/>
+      <w:proofErr w:type="gramStart"/>
+      <w:r>
+        <w:rPr>
+          <w:rFonts w:ascii="Preeti" w:hAnsi="Preeti"/>
+          <w:b/>
+          <w:bCs/>
+          <w:sz w:val="36"/>
+          <w:szCs w:val="36"/>
+        </w:rPr>
+        <w:t>];\</w:t>
+      </w:r>
+      <w:proofErr w:type="gramEnd"/>
+      <w:r>
+        <w:rPr>
+          <w:rFonts w:ascii="Preeti" w:hAnsi="Preeti"/>
+          <w:b/>
+          <w:bCs/>
+          <w:sz w:val="36"/>
+          <w:szCs w:val="36"/>
+        </w:rPr>
+        <w:t xml:space="preserve"> .</w:t>
       </w:r>
       <w:r>
         <w:rPr>
@@ -2384,6 +3397,7 @@
           <w:szCs w:val="36"/>
         </w:rPr>
       </w:pPr>
+      <w:proofErr w:type="spellStart"/>
       <w:r>
         <w:rPr>
           <w:rFonts w:ascii="Preeti" w:hAnsi="Preeti"/>
@@ -2393,8 +3407,20 @@
           <w:szCs w:val="36"/>
         </w:rPr>
         <w:lastRenderedPageBreak/>
-        <w:t xml:space="preserve">k|Zg g+= </w:t>
-      </w:r>
+        <w:t>k|Zg</w:t>
+      </w:r>
+      <w:proofErr w:type="spellEnd"/>
+      <w:r>
+        <w:rPr>
+          <w:rFonts w:ascii="Preeti" w:hAnsi="Preeti"/>
+          <w:b/>
+          <w:bCs/>
+          <w:sz w:val="36"/>
+          <w:szCs w:val="36"/>
+        </w:rPr>
+        <w:t xml:space="preserve"> g+= </w:t>
+      </w:r>
+      <w:proofErr w:type="gramStart"/>
       <w:r>
         <w:rPr>
           <w:rFonts w:ascii="Preeti" w:hAnsi="Preeti"/>
@@ -2415,15 +3441,150 @@
         </w:rPr>
         <w:t xml:space="preserve">  </w:t>
       </w:r>
-      <w:r>
-        <w:rPr>
-          <w:rFonts w:ascii="Preeti" w:hAnsi="Preeti"/>
-          <w:b/>
-          <w:bCs/>
-          <w:sz w:val="36"/>
-          <w:szCs w:val="36"/>
-        </w:rPr>
-        <w:t>nofTds gePsf] zAbdf uf]nf] 3]/f nufpg'xf];\ .</w:t>
+      <w:proofErr w:type="spellStart"/>
+      <w:r>
+        <w:rPr>
+          <w:rFonts w:ascii="Preeti" w:hAnsi="Preeti"/>
+          <w:b/>
+          <w:bCs/>
+          <w:sz w:val="36"/>
+          <w:szCs w:val="36"/>
+        </w:rPr>
+        <w:t>nofTds</w:t>
+      </w:r>
+      <w:proofErr w:type="spellEnd"/>
+      <w:proofErr w:type="gramEnd"/>
+      <w:r>
+        <w:rPr>
+          <w:rFonts w:ascii="Preeti" w:hAnsi="Preeti"/>
+          <w:b/>
+          <w:bCs/>
+          <w:sz w:val="36"/>
+          <w:szCs w:val="36"/>
+        </w:rPr>
+        <w:t xml:space="preserve"> </w:t>
+      </w:r>
+      <w:proofErr w:type="spellStart"/>
+      <w:r>
+        <w:rPr>
+          <w:rFonts w:ascii="Preeti" w:hAnsi="Preeti"/>
+          <w:b/>
+          <w:bCs/>
+          <w:sz w:val="36"/>
+          <w:szCs w:val="36"/>
+        </w:rPr>
+        <w:t>gePsf</w:t>
+      </w:r>
+      <w:proofErr w:type="spellEnd"/>
+      <w:r>
+        <w:rPr>
+          <w:rFonts w:ascii="Preeti" w:hAnsi="Preeti"/>
+          <w:b/>
+          <w:bCs/>
+          <w:sz w:val="36"/>
+          <w:szCs w:val="36"/>
+        </w:rPr>
+        <w:t xml:space="preserve">] </w:t>
+      </w:r>
+      <w:proofErr w:type="spellStart"/>
+      <w:r>
+        <w:rPr>
+          <w:rFonts w:ascii="Preeti" w:hAnsi="Preeti"/>
+          <w:b/>
+          <w:bCs/>
+          <w:sz w:val="36"/>
+          <w:szCs w:val="36"/>
+        </w:rPr>
+        <w:t>zAbdf</w:t>
+      </w:r>
+      <w:proofErr w:type="spellEnd"/>
+      <w:r>
+        <w:rPr>
+          <w:rFonts w:ascii="Preeti" w:hAnsi="Preeti"/>
+          <w:b/>
+          <w:bCs/>
+          <w:sz w:val="36"/>
+          <w:szCs w:val="36"/>
+        </w:rPr>
+        <w:t xml:space="preserve"> </w:t>
+      </w:r>
+      <w:proofErr w:type="spellStart"/>
+      <w:r>
+        <w:rPr>
+          <w:rFonts w:ascii="Preeti" w:hAnsi="Preeti"/>
+          <w:b/>
+          <w:bCs/>
+          <w:sz w:val="36"/>
+          <w:szCs w:val="36"/>
+        </w:rPr>
+        <w:t>uf</w:t>
+      </w:r>
+      <w:proofErr w:type="spellEnd"/>
+      <w:r>
+        <w:rPr>
+          <w:rFonts w:ascii="Preeti" w:hAnsi="Preeti"/>
+          <w:b/>
+          <w:bCs/>
+          <w:sz w:val="36"/>
+          <w:szCs w:val="36"/>
+        </w:rPr>
+        <w:t>]</w:t>
+      </w:r>
+      <w:proofErr w:type="spellStart"/>
+      <w:r>
+        <w:rPr>
+          <w:rFonts w:ascii="Preeti" w:hAnsi="Preeti"/>
+          <w:b/>
+          <w:bCs/>
+          <w:sz w:val="36"/>
+          <w:szCs w:val="36"/>
+        </w:rPr>
+        <w:t>nf</w:t>
+      </w:r>
+      <w:proofErr w:type="spellEnd"/>
+      <w:r>
+        <w:rPr>
+          <w:rFonts w:ascii="Preeti" w:hAnsi="Preeti"/>
+          <w:b/>
+          <w:bCs/>
+          <w:sz w:val="36"/>
+          <w:szCs w:val="36"/>
+        </w:rPr>
+        <w:t xml:space="preserve">] 3]/f </w:t>
+      </w:r>
+      <w:proofErr w:type="spellStart"/>
+      <w:r>
+        <w:rPr>
+          <w:rFonts w:ascii="Preeti" w:hAnsi="Preeti"/>
+          <w:b/>
+          <w:bCs/>
+          <w:sz w:val="36"/>
+          <w:szCs w:val="36"/>
+        </w:rPr>
+        <w:t>nufpg'xf</w:t>
+      </w:r>
+      <w:proofErr w:type="spellEnd"/>
+      <w:proofErr w:type="gramStart"/>
+      <w:r>
+        <w:rPr>
+          <w:rFonts w:ascii="Preeti" w:hAnsi="Preeti"/>
+          <w:b/>
+          <w:bCs/>
+          <w:sz w:val="36"/>
+          <w:szCs w:val="36"/>
+        </w:rPr>
+        <w:t>];\</w:t>
+      </w:r>
+      <w:proofErr w:type="gramEnd"/>
+      <w:r>
+        <w:rPr>
+          <w:rFonts w:ascii="Preeti" w:hAnsi="Preeti"/>
+          <w:b/>
+          <w:bCs/>
+          <w:sz w:val="36"/>
+          <w:szCs w:val="36"/>
+        </w:rPr>
+        <w:t xml:space="preserve"> .</w:t>
       </w:r>
       <w:r>
         <w:rPr>
@@ -2545,6 +3706,7 @@
           <w:szCs w:val="36"/>
         </w:rPr>
       </w:pPr>
+      <w:proofErr w:type="spellStart"/>
       <w:r>
         <w:rPr>
           <w:rFonts w:ascii="Preeti" w:hAnsi="Preeti"/>
@@ -2555,6 +3717,7 @@
         </w:rPr>
         <w:t>afn'jf</w:t>
       </w:r>
+      <w:proofErr w:type="spellEnd"/>
       <w:r>
         <w:rPr>
           <w:rFonts w:ascii="Preeti" w:hAnsi="Preeti"/>
@@ -2585,6 +3748,7 @@
         </w:rPr>
         <w:tab/>
       </w:r>
+      <w:proofErr w:type="spellStart"/>
       <w:r>
         <w:rPr>
           <w:rFonts w:ascii="Preeti" w:hAnsi="Preeti"/>
@@ -2595,6 +3759,7 @@
         </w:rPr>
         <w:t>xn'jf</w:t>
       </w:r>
+      <w:proofErr w:type="spellEnd"/>
       <w:r>
         <w:rPr>
           <w:rFonts w:ascii="Preeti" w:hAnsi="Preeti"/>
@@ -2625,6 +3790,7 @@
         </w:rPr>
         <w:tab/>
       </w:r>
+      <w:proofErr w:type="spellStart"/>
       <w:r>
         <w:rPr>
           <w:rFonts w:ascii="Preeti" w:hAnsi="Preeti"/>
@@ -2635,6 +3801,7 @@
         </w:rPr>
         <w:t>n;'g</w:t>
       </w:r>
+      <w:proofErr w:type="spellEnd"/>
       <w:r>
         <w:rPr>
           <w:rFonts w:ascii="Preeti" w:hAnsi="Preeti"/>
@@ -2668,16 +3835,30 @@
           <w:szCs w:val="36"/>
         </w:rPr>
       </w:pPr>
-      <w:r>
-        <w:rPr>
-          <w:rFonts w:ascii="Preeti" w:hAnsi="Preeti"/>
-          <w:b/>
-          <w:bCs/>
-          <w:sz w:val="36"/>
-          <w:szCs w:val="36"/>
-        </w:rPr>
-        <w:t>d';f</w:t>
-      </w:r>
+      <w:proofErr w:type="spellStart"/>
+      <w:r>
+        <w:rPr>
+          <w:rFonts w:ascii="Preeti" w:hAnsi="Preeti"/>
+          <w:b/>
+          <w:bCs/>
+          <w:sz w:val="36"/>
+          <w:szCs w:val="36"/>
+        </w:rPr>
+        <w:t>d</w:t>
+      </w:r>
+      <w:proofErr w:type="gramStart"/>
+      <w:r>
+        <w:rPr>
+          <w:rFonts w:ascii="Preeti" w:hAnsi="Preeti"/>
+          <w:b/>
+          <w:bCs/>
+          <w:sz w:val="36"/>
+          <w:szCs w:val="36"/>
+        </w:rPr>
+        <w:t>';f</w:t>
+      </w:r>
+      <w:proofErr w:type="spellEnd"/>
+      <w:proofErr w:type="gramEnd"/>
       <w:r>
         <w:rPr>
           <w:rFonts w:ascii="Preeti" w:hAnsi="Preeti"/>
@@ -2708,6 +3889,7 @@
         </w:rPr>
         <w:tab/>
       </w:r>
+      <w:proofErr w:type="spellStart"/>
       <w:r>
         <w:rPr>
           <w:rFonts w:ascii="Preeti" w:hAnsi="Preeti"/>
@@ -2718,6 +3900,7 @@
         </w:rPr>
         <w:t>s'gf</w:t>
       </w:r>
+      <w:proofErr w:type="spellEnd"/>
       <w:r>
         <w:rPr>
           <w:rFonts w:ascii="Preeti" w:hAnsi="Preeti"/>
@@ -2756,8 +3939,20 @@
           <w:sz w:val="36"/>
           <w:szCs w:val="36"/>
         </w:rPr>
-        <w:t>6';f</w:t>
-      </w:r>
+        <w:t>6</w:t>
+      </w:r>
+      <w:proofErr w:type="gramStart"/>
+      <w:r>
+        <w:rPr>
+          <w:rFonts w:ascii="Preeti" w:hAnsi="Preeti"/>
+          <w:b/>
+          <w:bCs/>
+          <w:sz w:val="36"/>
+          <w:szCs w:val="36"/>
+        </w:rPr>
+        <w:t>';f</w:t>
+      </w:r>
+      <w:proofErr w:type="gramEnd"/>
       <w:r>
         <w:rPr>
           <w:rFonts w:ascii="Preeti" w:hAnsi="Preeti"/>
@@ -2861,6 +4056,7 @@
         </w:rPr>
         <w:tab/>
       </w:r>
+      <w:proofErr w:type="spellStart"/>
       <w:r>
         <w:rPr>
           <w:rFonts w:ascii="Preeti" w:hAnsi="Preeti"/>
@@ -2871,6 +4067,7 @@
         </w:rPr>
         <w:t>d'v</w:t>
       </w:r>
+      <w:proofErr w:type="spellEnd"/>
     </w:p>
     <w:p>
       <w:pPr>
@@ -2884,6 +4081,7 @@
           <w:szCs w:val="36"/>
         </w:rPr>
       </w:pPr>
+      <w:proofErr w:type="spellStart"/>
       <w:r>
         <w:rPr>
           <w:rFonts w:ascii="Preeti" w:hAnsi="Preeti"/>
@@ -2894,6 +4092,7 @@
         </w:rPr>
         <w:t>k'n</w:t>
       </w:r>
+      <w:proofErr w:type="spellEnd"/>
       <w:r>
         <w:rPr>
           <w:rFonts w:ascii="Preeti" w:hAnsi="Preeti"/>
@@ -2932,8 +4131,20 @@
           <w:sz w:val="36"/>
           <w:szCs w:val="36"/>
         </w:rPr>
-        <w:t>;'uf</w:t>
-      </w:r>
+        <w:t>;'</w:t>
+      </w:r>
+      <w:proofErr w:type="spellStart"/>
+      <w:r>
+        <w:rPr>
+          <w:rFonts w:ascii="Preeti" w:hAnsi="Preeti"/>
+          <w:b/>
+          <w:bCs/>
+          <w:sz w:val="36"/>
+          <w:szCs w:val="36"/>
+        </w:rPr>
+        <w:t>uf</w:t>
+      </w:r>
+      <w:proofErr w:type="spellEnd"/>
       <w:r>
         <w:rPr>
           <w:rFonts w:ascii="Preeti" w:hAnsi="Preeti"/>
@@ -2964,6 +4175,7 @@
         </w:rPr>
         <w:tab/>
       </w:r>
+      <w:proofErr w:type="spellStart"/>
       <w:r>
         <w:rPr>
           <w:rFonts w:ascii="Preeti" w:hAnsi="Preeti"/>
@@ -2974,6 +4186,7 @@
         </w:rPr>
         <w:t>s'n</w:t>
       </w:r>
+      <w:proofErr w:type="spellEnd"/>
     </w:p>
     <w:p>
       <w:pPr>
@@ -2987,15 +4200,27 @@
           <w:szCs w:val="36"/>
         </w:rPr>
       </w:pPr>
-      <w:r>
-        <w:rPr>
-          <w:rFonts w:ascii="Preeti" w:hAnsi="Preeti"/>
-          <w:b/>
-          <w:bCs/>
-          <w:sz w:val="36"/>
-          <w:szCs w:val="36"/>
-        </w:rPr>
-        <w:t>df;'</w:t>
+      <w:proofErr w:type="spellStart"/>
+      <w:r>
+        <w:rPr>
+          <w:rFonts w:ascii="Preeti" w:hAnsi="Preeti"/>
+          <w:b/>
+          <w:bCs/>
+          <w:sz w:val="36"/>
+          <w:szCs w:val="36"/>
+        </w:rPr>
+        <w:t>df</w:t>
+      </w:r>
+      <w:proofErr w:type="spellEnd"/>
+      <w:r>
+        <w:rPr>
+          <w:rFonts w:ascii="Preeti" w:hAnsi="Preeti"/>
+          <w:b/>
+          <w:bCs/>
+          <w:sz w:val="36"/>
+          <w:szCs w:val="36"/>
+        </w:rPr>
+        <w:t>;'</w:t>
       </w:r>
       <w:r>
         <w:rPr>
@@ -3101,16 +4326,29 @@
           <w:szCs w:val="36"/>
         </w:rPr>
       </w:pPr>
-      <w:r>
-        <w:rPr>
-          <w:rFonts w:ascii="Preeti" w:hAnsi="Preeti"/>
-          <w:b/>
-          <w:bCs/>
-          <w:sz w:val="36"/>
-          <w:szCs w:val="36"/>
-        </w:rPr>
-        <w:t xml:space="preserve">k|Zg g+= </w:t>
-      </w:r>
+      <w:proofErr w:type="spellStart"/>
+      <w:r>
+        <w:rPr>
+          <w:rFonts w:ascii="Preeti" w:hAnsi="Preeti"/>
+          <w:b/>
+          <w:bCs/>
+          <w:sz w:val="36"/>
+          <w:szCs w:val="36"/>
+        </w:rPr>
+        <w:t>k|Zg</w:t>
+      </w:r>
+      <w:proofErr w:type="spellEnd"/>
+      <w:r>
+        <w:rPr>
+          <w:rFonts w:ascii="Preeti" w:hAnsi="Preeti"/>
+          <w:b/>
+          <w:bCs/>
+          <w:sz w:val="36"/>
+          <w:szCs w:val="36"/>
+        </w:rPr>
+        <w:t xml:space="preserve"> g+= </w:t>
+      </w:r>
+      <w:proofErr w:type="gramStart"/>
       <w:r>
         <w:rPr>
           <w:rFonts w:ascii="Preeti" w:hAnsi="Preeti"/>
@@ -3139,7 +4377,62 @@
           <w:sz w:val="36"/>
           <w:szCs w:val="36"/>
         </w:rPr>
-        <w:t>j0f{ 5'6\ofP/</w:t>
+        <w:t>j</w:t>
+      </w:r>
+      <w:proofErr w:type="gramEnd"/>
+      <w:r>
+        <w:rPr>
+          <w:rFonts w:ascii="Preeti" w:hAnsi="Preeti"/>
+          <w:b/>
+          <w:bCs/>
+          <w:sz w:val="36"/>
+          <w:szCs w:val="36"/>
+        </w:rPr>
+        <w:t>0</w:t>
+      </w:r>
+      <w:proofErr w:type="gramStart"/>
+      <w:r>
+        <w:rPr>
+          <w:rFonts w:ascii="Preeti" w:hAnsi="Preeti"/>
+          <w:b/>
+          <w:bCs/>
+          <w:sz w:val="36"/>
+          <w:szCs w:val="36"/>
+        </w:rPr>
+        <w:t>f{ 5</w:t>
+      </w:r>
+      <w:proofErr w:type="gramEnd"/>
+      <w:r>
+        <w:rPr>
+          <w:rFonts w:ascii="Preeti" w:hAnsi="Preeti"/>
+          <w:b/>
+          <w:bCs/>
+          <w:sz w:val="36"/>
+          <w:szCs w:val="36"/>
+        </w:rPr>
+        <w:t>'6\</w:t>
+      </w:r>
+      <w:proofErr w:type="spellStart"/>
+      <w:r>
+        <w:rPr>
+          <w:rFonts w:ascii="Preeti" w:hAnsi="Preeti"/>
+          <w:b/>
+          <w:bCs/>
+          <w:sz w:val="36"/>
+          <w:szCs w:val="36"/>
+        </w:rPr>
+        <w:t>ofP</w:t>
+      </w:r>
+      <w:proofErr w:type="spellEnd"/>
+      <w:r>
+        <w:rPr>
+          <w:rFonts w:ascii="Preeti" w:hAnsi="Preeti"/>
+          <w:b/>
+          <w:bCs/>
+          <w:sz w:val="36"/>
+          <w:szCs w:val="36"/>
+        </w:rPr>
+        <w:t>/</w:t>
       </w:r>
       <w:r>
         <w:rPr>
@@ -3151,15 +4444,49 @@
         </w:rPr>
         <w:t xml:space="preserve"> </w:t>
       </w:r>
-      <w:r>
-        <w:rPr>
-          <w:rFonts w:ascii="Preeti" w:hAnsi="Preeti"/>
-          <w:b/>
-          <w:bCs/>
-          <w:sz w:val="36"/>
-          <w:szCs w:val="36"/>
-        </w:rPr>
-        <w:t xml:space="preserve">n]Vg'xf];\ </w:t>
+      <w:proofErr w:type="gramStart"/>
+      <w:r>
+        <w:rPr>
+          <w:rFonts w:ascii="Preeti" w:hAnsi="Preeti"/>
+          <w:b/>
+          <w:bCs/>
+          <w:sz w:val="36"/>
+          <w:szCs w:val="36"/>
+        </w:rPr>
+        <w:t>n]</w:t>
+      </w:r>
+      <w:proofErr w:type="spellStart"/>
+      <w:r>
+        <w:rPr>
+          <w:rFonts w:ascii="Preeti" w:hAnsi="Preeti"/>
+          <w:b/>
+          <w:bCs/>
+          <w:sz w:val="36"/>
+          <w:szCs w:val="36"/>
+        </w:rPr>
+        <w:t>Vg'xf</w:t>
+      </w:r>
+      <w:proofErr w:type="spellEnd"/>
+      <w:r>
+        <w:rPr>
+          <w:rFonts w:ascii="Preeti" w:hAnsi="Preeti"/>
+          <w:b/>
+          <w:bCs/>
+          <w:sz w:val="36"/>
+          <w:szCs w:val="36"/>
+        </w:rPr>
+        <w:t>];\</w:t>
+      </w:r>
+      <w:proofErr w:type="gramEnd"/>
+      <w:r>
+        <w:rPr>
+          <w:rFonts w:ascii="Preeti" w:hAnsi="Preeti"/>
+          <w:b/>
+          <w:bCs/>
+          <w:sz w:val="36"/>
+          <w:szCs w:val="36"/>
+        </w:rPr>
+        <w:t xml:space="preserve"> </w:t>
       </w:r>
       <w:r>
         <w:rPr>
@@ -3432,16 +4759,29 @@
           <w:szCs w:val="36"/>
         </w:rPr>
       </w:pPr>
-      <w:r>
-        <w:rPr>
-          <w:rFonts w:ascii="Preeti" w:hAnsi="Preeti"/>
-          <w:b/>
-          <w:bCs/>
-          <w:sz w:val="36"/>
-          <w:szCs w:val="36"/>
-        </w:rPr>
-        <w:t xml:space="preserve">k|Zg g+= </w:t>
-      </w:r>
+      <w:proofErr w:type="spellStart"/>
+      <w:r>
+        <w:rPr>
+          <w:rFonts w:ascii="Preeti" w:hAnsi="Preeti"/>
+          <w:b/>
+          <w:bCs/>
+          <w:sz w:val="36"/>
+          <w:szCs w:val="36"/>
+        </w:rPr>
+        <w:t>k|Zg</w:t>
+      </w:r>
+      <w:proofErr w:type="spellEnd"/>
+      <w:r>
+        <w:rPr>
+          <w:rFonts w:ascii="Preeti" w:hAnsi="Preeti"/>
+          <w:b/>
+          <w:bCs/>
+          <w:sz w:val="36"/>
+          <w:szCs w:val="36"/>
+        </w:rPr>
+        <w:t xml:space="preserve"> g+= </w:t>
+      </w:r>
+      <w:proofErr w:type="gramStart"/>
       <w:r>
         <w:rPr>
           <w:rFonts w:ascii="Preeti" w:hAnsi="Preeti"/>
@@ -3462,15 +4802,94 @@
         </w:rPr>
         <w:t xml:space="preserve">  </w:t>
       </w:r>
-      <w:r>
-        <w:rPr>
-          <w:rFonts w:ascii="Preeti" w:hAnsi="Preeti"/>
-          <w:b/>
-          <w:bCs/>
-          <w:sz w:val="36"/>
-          <w:szCs w:val="36"/>
-        </w:rPr>
-        <w:t>qmd ldnfP/ n]Vg'xf];\ .</w:t>
+      <w:proofErr w:type="spellStart"/>
+      <w:r>
+        <w:rPr>
+          <w:rFonts w:ascii="Preeti" w:hAnsi="Preeti"/>
+          <w:b/>
+          <w:bCs/>
+          <w:sz w:val="36"/>
+          <w:szCs w:val="36"/>
+        </w:rPr>
+        <w:t>qmd</w:t>
+      </w:r>
+      <w:proofErr w:type="spellEnd"/>
+      <w:proofErr w:type="gramEnd"/>
+      <w:r>
+        <w:rPr>
+          <w:rFonts w:ascii="Preeti" w:hAnsi="Preeti"/>
+          <w:b/>
+          <w:bCs/>
+          <w:sz w:val="36"/>
+          <w:szCs w:val="36"/>
+        </w:rPr>
+        <w:t xml:space="preserve"> </w:t>
+      </w:r>
+      <w:proofErr w:type="spellStart"/>
+      <w:r>
+        <w:rPr>
+          <w:rFonts w:ascii="Preeti" w:hAnsi="Preeti"/>
+          <w:b/>
+          <w:bCs/>
+          <w:sz w:val="36"/>
+          <w:szCs w:val="36"/>
+        </w:rPr>
+        <w:t>ldnfP</w:t>
+      </w:r>
+      <w:proofErr w:type="spellEnd"/>
+      <w:r>
+        <w:rPr>
+          <w:rFonts w:ascii="Preeti" w:hAnsi="Preeti"/>
+          <w:b/>
+          <w:bCs/>
+          <w:sz w:val="36"/>
+          <w:szCs w:val="36"/>
+        </w:rPr>
+        <w:t xml:space="preserve">/ </w:t>
+      </w:r>
+      <w:proofErr w:type="gramStart"/>
+      <w:r>
+        <w:rPr>
+          <w:rFonts w:ascii="Preeti" w:hAnsi="Preeti"/>
+          <w:b/>
+          <w:bCs/>
+          <w:sz w:val="36"/>
+          <w:szCs w:val="36"/>
+        </w:rPr>
+        <w:t>n]</w:t>
+      </w:r>
+      <w:proofErr w:type="spellStart"/>
+      <w:r>
+        <w:rPr>
+          <w:rFonts w:ascii="Preeti" w:hAnsi="Preeti"/>
+          <w:b/>
+          <w:bCs/>
+          <w:sz w:val="36"/>
+          <w:szCs w:val="36"/>
+        </w:rPr>
+        <w:t>Vg'xf</w:t>
+      </w:r>
+      <w:proofErr w:type="spellEnd"/>
+      <w:r>
+        <w:rPr>
+          <w:rFonts w:ascii="Preeti" w:hAnsi="Preeti"/>
+          <w:b/>
+          <w:bCs/>
+          <w:sz w:val="36"/>
+          <w:szCs w:val="36"/>
+        </w:rPr>
+        <w:t>];\</w:t>
+      </w:r>
+      <w:proofErr w:type="gramEnd"/>
+      <w:r>
+        <w:rPr>
+          <w:rFonts w:ascii="Preeti" w:hAnsi="Preeti"/>
+          <w:b/>
+          <w:bCs/>
+          <w:sz w:val="36"/>
+          <w:szCs w:val="36"/>
+        </w:rPr>
+        <w:t xml:space="preserve"> .</w:t>
       </w:r>
       <w:r>
         <w:rPr>
@@ -3669,7 +5088,24 @@
           <w:szCs w:val="36"/>
         </w:rPr>
         <w:tab/>
-        <w:t xml:space="preserve">nfu'a Ö   </w:t>
+      </w:r>
+      <w:proofErr w:type="spellStart"/>
+      <w:r>
+        <w:rPr>
+          <w:rFonts w:ascii="Preeti" w:hAnsi="Preeti"/>
+          <w:sz w:val="36"/>
+          <w:szCs w:val="36"/>
+        </w:rPr>
+        <w:t>nfu'a</w:t>
+      </w:r>
+      <w:proofErr w:type="spellEnd"/>
+      <w:r>
+        <w:rPr>
+          <w:rFonts w:ascii="Preeti" w:hAnsi="Preeti"/>
+          <w:sz w:val="36"/>
+          <w:szCs w:val="36"/>
+        </w:rPr>
+        <w:t xml:space="preserve"> Ö   </w:t>
       </w:r>
     </w:p>
     <w:p>
@@ -3766,7 +5202,16 @@
           <w:szCs w:val="36"/>
         </w:rPr>
         <w:tab/>
-        <w:t xml:space="preserve">ng;'  </w:t>
+        <w:t>ng;</w:t>
+      </w:r>
+      <w:proofErr w:type="gramStart"/>
+      <w:r>
+        <w:rPr>
+          <w:rFonts w:ascii="Preeti" w:hAnsi="Preeti"/>
+          <w:sz w:val="36"/>
+          <w:szCs w:val="36"/>
+        </w:rPr>
+        <w:t xml:space="preserve">'  </w:t>
       </w:r>
       <w:r>
         <w:rPr>
@@ -3776,6 +5221,7 @@
         </w:rPr>
         <w:t>Ö</w:t>
       </w:r>
+      <w:proofErr w:type="gramEnd"/>
       <w:r>
         <w:rPr>
           <w:rFonts w:ascii="Preeti" w:hAnsi="Preeti"/>
@@ -3879,7 +5325,24 @@
           <w:szCs w:val="36"/>
         </w:rPr>
         <w:tab/>
-        <w:t xml:space="preserve">nkm"   </w:t>
+      </w:r>
+      <w:proofErr w:type="spellStart"/>
+      <w:r>
+        <w:rPr>
+          <w:rFonts w:ascii="Preeti" w:hAnsi="Preeti"/>
+          <w:sz w:val="36"/>
+          <w:szCs w:val="36"/>
+        </w:rPr>
+        <w:t>nkm</w:t>
+      </w:r>
+      <w:proofErr w:type="spellEnd"/>
+      <w:r>
+        <w:rPr>
+          <w:rFonts w:ascii="Preeti" w:hAnsi="Preeti"/>
+          <w:sz w:val="36"/>
+          <w:szCs w:val="36"/>
+        </w:rPr>
+        <w:t xml:space="preserve">"   </w:t>
       </w:r>
       <w:r>
         <w:rPr>
@@ -4105,7 +5568,16 @@
           <w:szCs w:val="36"/>
         </w:rPr>
         <w:tab/>
-        <w:t xml:space="preserve">s8fk  </w:t>
+        <w:t>s8</w:t>
+      </w:r>
+      <w:proofErr w:type="gramStart"/>
+      <w:r>
+        <w:rPr>
+          <w:rFonts w:ascii="Preeti" w:hAnsi="Preeti"/>
+          <w:sz w:val="36"/>
+          <w:szCs w:val="36"/>
+        </w:rPr>
+        <w:t xml:space="preserve">fk  </w:t>
       </w:r>
       <w:r>
         <w:rPr>
@@ -4115,6 +5587,7 @@
         </w:rPr>
         <w:t>Ö</w:t>
       </w:r>
+      <w:proofErr w:type="gramEnd"/>
       <w:r>
         <w:rPr>
           <w:rFonts w:ascii="Preeti" w:hAnsi="Preeti"/>
@@ -4399,16 +5872,29 @@
           <w:szCs w:val="36"/>
         </w:rPr>
       </w:pPr>
-      <w:r>
-        <w:rPr>
-          <w:rFonts w:ascii="Preeti" w:hAnsi="Preeti"/>
-          <w:b/>
-          <w:bCs/>
-          <w:sz w:val="36"/>
-          <w:szCs w:val="36"/>
-        </w:rPr>
-        <w:t xml:space="preserve">k|Zg g+= </w:t>
-      </w:r>
+      <w:proofErr w:type="spellStart"/>
+      <w:r>
+        <w:rPr>
+          <w:rFonts w:ascii="Preeti" w:hAnsi="Preeti"/>
+          <w:b/>
+          <w:bCs/>
+          <w:sz w:val="36"/>
+          <w:szCs w:val="36"/>
+        </w:rPr>
+        <w:t>k|Zg</w:t>
+      </w:r>
+      <w:proofErr w:type="spellEnd"/>
+      <w:r>
+        <w:rPr>
+          <w:rFonts w:ascii="Preeti" w:hAnsi="Preeti"/>
+          <w:b/>
+          <w:bCs/>
+          <w:sz w:val="36"/>
+          <w:szCs w:val="36"/>
+        </w:rPr>
+        <w:t xml:space="preserve"> g+= </w:t>
+      </w:r>
+      <w:proofErr w:type="gramStart"/>
       <w:r>
         <w:rPr>
           <w:rFonts w:ascii="Preeti" w:hAnsi="Preeti"/>
@@ -4429,15 +5915,71 @@
         </w:rPr>
         <w:t xml:space="preserve">  </w:t>
       </w:r>
-      <w:r>
-        <w:rPr>
-          <w:rFonts w:ascii="Preeti" w:hAnsi="Preeti"/>
-          <w:b/>
-          <w:bCs/>
-          <w:sz w:val="36"/>
-          <w:szCs w:val="36"/>
-        </w:rPr>
-        <w:t xml:space="preserve">afx|v/L n]Vg'xf];\ </w:t>
+      <w:proofErr w:type="spellStart"/>
+      <w:r>
+        <w:rPr>
+          <w:rFonts w:ascii="Preeti" w:hAnsi="Preeti"/>
+          <w:b/>
+          <w:bCs/>
+          <w:sz w:val="36"/>
+          <w:szCs w:val="36"/>
+        </w:rPr>
+        <w:t>afx</w:t>
+      </w:r>
+      <w:proofErr w:type="gramEnd"/>
+      <w:r>
+        <w:rPr>
+          <w:rFonts w:ascii="Preeti" w:hAnsi="Preeti"/>
+          <w:b/>
+          <w:bCs/>
+          <w:sz w:val="36"/>
+          <w:szCs w:val="36"/>
+        </w:rPr>
+        <w:t>|v</w:t>
+      </w:r>
+      <w:proofErr w:type="spellEnd"/>
+      <w:r>
+        <w:rPr>
+          <w:rFonts w:ascii="Preeti" w:hAnsi="Preeti"/>
+          <w:b/>
+          <w:bCs/>
+          <w:sz w:val="36"/>
+          <w:szCs w:val="36"/>
+        </w:rPr>
+        <w:t xml:space="preserve">/L </w:t>
+      </w:r>
+      <w:proofErr w:type="gramStart"/>
+      <w:r>
+        <w:rPr>
+          <w:rFonts w:ascii="Preeti" w:hAnsi="Preeti"/>
+          <w:b/>
+          <w:bCs/>
+          <w:sz w:val="36"/>
+          <w:szCs w:val="36"/>
+        </w:rPr>
+        <w:t>n]</w:t>
+      </w:r>
+      <w:proofErr w:type="spellStart"/>
+      <w:r>
+        <w:rPr>
+          <w:rFonts w:ascii="Preeti" w:hAnsi="Preeti"/>
+          <w:b/>
+          <w:bCs/>
+          <w:sz w:val="36"/>
+          <w:szCs w:val="36"/>
+        </w:rPr>
+        <w:t>Vg'xf</w:t>
+      </w:r>
+      <w:proofErr w:type="spellEnd"/>
+      <w:r>
+        <w:rPr>
+          <w:rFonts w:ascii="Preeti" w:hAnsi="Preeti"/>
+          <w:b/>
+          <w:bCs/>
+          <w:sz w:val="36"/>
+          <w:szCs w:val="36"/>
+        </w:rPr>
+        <w:t xml:space="preserve">];\ </w:t>
       </w:r>
       <w:r>
         <w:rPr>
@@ -4449,6 +5991,7 @@
         </w:rPr>
         <w:t xml:space="preserve"> .</w:t>
       </w:r>
+      <w:proofErr w:type="gramEnd"/>
       <w:r>
         <w:rPr>
           <w:rFonts w:ascii="Preeti" w:hAnsi="Preeti"/>
@@ -4626,6 +6169,7 @@
           <w:szCs w:val="36"/>
         </w:rPr>
       </w:pPr>
+      <w:proofErr w:type="spellStart"/>
       <w:r>
         <w:rPr>
           <w:rFonts w:ascii="Preeti" w:hAnsi="Preeti"/>
@@ -4635,18 +6179,177 @@
           <w:szCs w:val="36"/>
         </w:rPr>
         <w:lastRenderedPageBreak/>
-        <w:t xml:space="preserve">k|Zg g+= *  </w:t>
-      </w:r>
-      <w:r>
-        <w:rPr>
-          <w:rFonts w:ascii="Preeti" w:hAnsi="Preeti"/>
-          <w:b/>
-          <w:bCs/>
-          <w:sz w:val="36"/>
-          <w:szCs w:val="36"/>
-        </w:rPr>
-        <w:t>P]sf/ nfu]sf zAbx?nfO{ uf]nf] 3]/f nufpg'xf];\</w:t>
-      </w:r>
+        <w:t>k|Zg</w:t>
+      </w:r>
+      <w:proofErr w:type="spellEnd"/>
+      <w:r>
+        <w:rPr>
+          <w:rFonts w:ascii="Preeti" w:hAnsi="Preeti"/>
+          <w:b/>
+          <w:bCs/>
+          <w:sz w:val="36"/>
+          <w:szCs w:val="36"/>
+        </w:rPr>
+        <w:t xml:space="preserve"> g+= </w:t>
+      </w:r>
+      <w:proofErr w:type="gramStart"/>
+      <w:r>
+        <w:rPr>
+          <w:rFonts w:ascii="Preeti" w:hAnsi="Preeti"/>
+          <w:b/>
+          <w:bCs/>
+          <w:sz w:val="36"/>
+          <w:szCs w:val="36"/>
+        </w:rPr>
+        <w:t xml:space="preserve">*  </w:t>
+      </w:r>
+      <w:r>
+        <w:rPr>
+          <w:rFonts w:ascii="Preeti" w:hAnsi="Preeti"/>
+          <w:b/>
+          <w:bCs/>
+          <w:sz w:val="36"/>
+          <w:szCs w:val="36"/>
+        </w:rPr>
+        <w:t>P</w:t>
+      </w:r>
+      <w:proofErr w:type="gramEnd"/>
+      <w:r>
+        <w:rPr>
+          <w:rFonts w:ascii="Preeti" w:hAnsi="Preeti"/>
+          <w:b/>
+          <w:bCs/>
+          <w:sz w:val="36"/>
+          <w:szCs w:val="36"/>
+        </w:rPr>
+        <w:t xml:space="preserve">]sf/ </w:t>
+      </w:r>
+      <w:proofErr w:type="spellStart"/>
+      <w:proofErr w:type="gramStart"/>
+      <w:r>
+        <w:rPr>
+          <w:rFonts w:ascii="Preeti" w:hAnsi="Preeti"/>
+          <w:b/>
+          <w:bCs/>
+          <w:sz w:val="36"/>
+          <w:szCs w:val="36"/>
+        </w:rPr>
+        <w:t>nfu</w:t>
+      </w:r>
+      <w:proofErr w:type="spellEnd"/>
+      <w:r>
+        <w:rPr>
+          <w:rFonts w:ascii="Preeti" w:hAnsi="Preeti"/>
+          <w:b/>
+          <w:bCs/>
+          <w:sz w:val="36"/>
+          <w:szCs w:val="36"/>
+        </w:rPr>
+        <w:t>]sf</w:t>
+      </w:r>
+      <w:proofErr w:type="gramEnd"/>
+      <w:r>
+        <w:rPr>
+          <w:rFonts w:ascii="Preeti" w:hAnsi="Preeti"/>
+          <w:b/>
+          <w:bCs/>
+          <w:sz w:val="36"/>
+          <w:szCs w:val="36"/>
+        </w:rPr>
+        <w:t xml:space="preserve"> </w:t>
+      </w:r>
+      <w:proofErr w:type="spellStart"/>
+      <w:proofErr w:type="gramStart"/>
+      <w:r>
+        <w:rPr>
+          <w:rFonts w:ascii="Preeti" w:hAnsi="Preeti"/>
+          <w:b/>
+          <w:bCs/>
+          <w:sz w:val="36"/>
+          <w:szCs w:val="36"/>
+        </w:rPr>
+        <w:t>zAbx?nfO</w:t>
+      </w:r>
+      <w:proofErr w:type="spellEnd"/>
+      <w:r>
+        <w:rPr>
+          <w:rFonts w:ascii="Preeti" w:hAnsi="Preeti"/>
+          <w:b/>
+          <w:bCs/>
+          <w:sz w:val="36"/>
+          <w:szCs w:val="36"/>
+        </w:rPr>
+        <w:t xml:space="preserve">{ </w:t>
+      </w:r>
+      <w:proofErr w:type="spellStart"/>
+      <w:r>
+        <w:rPr>
+          <w:rFonts w:ascii="Preeti" w:hAnsi="Preeti"/>
+          <w:b/>
+          <w:bCs/>
+          <w:sz w:val="36"/>
+          <w:szCs w:val="36"/>
+        </w:rPr>
+        <w:t>uf</w:t>
+      </w:r>
+      <w:proofErr w:type="spellEnd"/>
+      <w:proofErr w:type="gramEnd"/>
+      <w:r>
+        <w:rPr>
+          <w:rFonts w:ascii="Preeti" w:hAnsi="Preeti"/>
+          <w:b/>
+          <w:bCs/>
+          <w:sz w:val="36"/>
+          <w:szCs w:val="36"/>
+        </w:rPr>
+        <w:t>]</w:t>
+      </w:r>
+      <w:proofErr w:type="spellStart"/>
+      <w:r>
+        <w:rPr>
+          <w:rFonts w:ascii="Preeti" w:hAnsi="Preeti"/>
+          <w:b/>
+          <w:bCs/>
+          <w:sz w:val="36"/>
+          <w:szCs w:val="36"/>
+        </w:rPr>
+        <w:t>nf</w:t>
+      </w:r>
+      <w:proofErr w:type="spellEnd"/>
+      <w:r>
+        <w:rPr>
+          <w:rFonts w:ascii="Preeti" w:hAnsi="Preeti"/>
+          <w:b/>
+          <w:bCs/>
+          <w:sz w:val="36"/>
+          <w:szCs w:val="36"/>
+        </w:rPr>
+        <w:t xml:space="preserve">] 3]/f </w:t>
+      </w:r>
+      <w:proofErr w:type="spellStart"/>
+      <w:r>
+        <w:rPr>
+          <w:rFonts w:ascii="Preeti" w:hAnsi="Preeti"/>
+          <w:b/>
+          <w:bCs/>
+          <w:sz w:val="36"/>
+          <w:szCs w:val="36"/>
+        </w:rPr>
+        <w:t>nufpg'xf</w:t>
+      </w:r>
+      <w:proofErr w:type="spellEnd"/>
+      <w:proofErr w:type="gramStart"/>
+      <w:r>
+        <w:rPr>
+          <w:rFonts w:ascii="Preeti" w:hAnsi="Preeti"/>
+          <w:b/>
+          <w:bCs/>
+          <w:sz w:val="36"/>
+          <w:szCs w:val="36"/>
+        </w:rPr>
+        <w:t>];\</w:t>
+      </w:r>
+      <w:proofErr w:type="gramEnd"/>
       <w:r>
         <w:rPr>
           <w:rFonts w:ascii="Preeti" w:hAnsi="Preeti"/>
@@ -4729,8 +6432,20 @@
           <w:sz w:val="36"/>
           <w:szCs w:val="36"/>
         </w:rPr>
-        <w:t>;'uf</w:t>
-      </w:r>
+        <w:t>;'</w:t>
+      </w:r>
+      <w:proofErr w:type="spellStart"/>
+      <w:r>
+        <w:rPr>
+          <w:rFonts w:ascii="Preeti" w:hAnsi="Preeti"/>
+          <w:b/>
+          <w:bCs/>
+          <w:sz w:val="36"/>
+          <w:szCs w:val="36"/>
+        </w:rPr>
+        <w:t>uf</w:t>
+      </w:r>
+      <w:proofErr w:type="spellEnd"/>
       <w:r>
         <w:rPr>
           <w:rFonts w:ascii="Preeti" w:hAnsi="Preeti"/>
@@ -4801,16 +6516,30 @@
         </w:rPr>
         <w:tab/>
       </w:r>
-      <w:r>
-        <w:rPr>
-          <w:rFonts w:ascii="Preeti" w:hAnsi="Preeti"/>
-          <w:b/>
-          <w:bCs/>
-          <w:sz w:val="36"/>
-          <w:szCs w:val="36"/>
-        </w:rPr>
-        <w:t>d';f</w:t>
-      </w:r>
+      <w:proofErr w:type="spellStart"/>
+      <w:r>
+        <w:rPr>
+          <w:rFonts w:ascii="Preeti" w:hAnsi="Preeti"/>
+          <w:b/>
+          <w:bCs/>
+          <w:sz w:val="36"/>
+          <w:szCs w:val="36"/>
+        </w:rPr>
+        <w:t>d</w:t>
+      </w:r>
+      <w:proofErr w:type="gramStart"/>
+      <w:r>
+        <w:rPr>
+          <w:rFonts w:ascii="Preeti" w:hAnsi="Preeti"/>
+          <w:b/>
+          <w:bCs/>
+          <w:sz w:val="36"/>
+          <w:szCs w:val="36"/>
+        </w:rPr>
+        <w:t>';f</w:t>
+      </w:r>
+      <w:proofErr w:type="spellEnd"/>
+      <w:proofErr w:type="gramEnd"/>
       <w:r>
         <w:rPr>
           <w:rFonts w:ascii="Preeti" w:hAnsi="Preeti"/>
@@ -4834,6 +6563,7 @@
           <w:szCs w:val="36"/>
         </w:rPr>
       </w:pPr>
+      <w:proofErr w:type="spellStart"/>
       <w:r>
         <w:rPr>
           <w:rFonts w:ascii="Preeti" w:hAnsi="Preeti"/>
@@ -4844,6 +6574,7 @@
         </w:rPr>
         <w:t>uLtf</w:t>
       </w:r>
+      <w:proofErr w:type="spellEnd"/>
       <w:r>
         <w:rPr>
           <w:rFonts w:ascii="Preeti" w:hAnsi="Preeti"/>
@@ -4874,15 +6605,27 @@
         </w:rPr>
         <w:tab/>
       </w:r>
-      <w:r>
-        <w:rPr>
-          <w:rFonts w:ascii="Preeti" w:hAnsi="Preeti"/>
-          <w:b/>
-          <w:bCs/>
-          <w:sz w:val="36"/>
-          <w:szCs w:val="36"/>
-        </w:rPr>
-        <w:t>sL/f</w:t>
+      <w:proofErr w:type="spellStart"/>
+      <w:r>
+        <w:rPr>
+          <w:rFonts w:ascii="Preeti" w:hAnsi="Preeti"/>
+          <w:b/>
+          <w:bCs/>
+          <w:sz w:val="36"/>
+          <w:szCs w:val="36"/>
+        </w:rPr>
+        <w:t>sL</w:t>
+      </w:r>
+      <w:proofErr w:type="spellEnd"/>
+      <w:r>
+        <w:rPr>
+          <w:rFonts w:ascii="Preeti" w:hAnsi="Preeti"/>
+          <w:b/>
+          <w:bCs/>
+          <w:sz w:val="36"/>
+          <w:szCs w:val="36"/>
+        </w:rPr>
+        <w:t>/f</w:t>
       </w:r>
       <w:r>
         <w:rPr>
@@ -4987,15 +6730,27 @@
         </w:rPr>
         <w:tab/>
       </w:r>
-      <w:r>
-        <w:rPr>
-          <w:rFonts w:ascii="Preeti" w:hAnsi="Preeti"/>
-          <w:b/>
-          <w:bCs/>
-          <w:sz w:val="36"/>
-          <w:szCs w:val="36"/>
-        </w:rPr>
-        <w:t>tf/f</w:t>
+      <w:proofErr w:type="spellStart"/>
+      <w:r>
+        <w:rPr>
+          <w:rFonts w:ascii="Preeti" w:hAnsi="Preeti"/>
+          <w:b/>
+          <w:bCs/>
+          <w:sz w:val="36"/>
+          <w:szCs w:val="36"/>
+        </w:rPr>
+        <w:t>tf</w:t>
+      </w:r>
+      <w:proofErr w:type="spellEnd"/>
+      <w:r>
+        <w:rPr>
+          <w:rFonts w:ascii="Preeti" w:hAnsi="Preeti"/>
+          <w:b/>
+          <w:bCs/>
+          <w:sz w:val="36"/>
+          <w:szCs w:val="36"/>
+        </w:rPr>
+        <w:t>/f</w:t>
       </w:r>
       <w:r>
         <w:rPr>
@@ -5027,15 +6782,27 @@
         </w:rPr>
         <w:tab/>
       </w:r>
-      <w:r>
-        <w:rPr>
-          <w:rFonts w:ascii="Preeti" w:hAnsi="Preeti"/>
-          <w:b/>
-          <w:bCs/>
-          <w:sz w:val="36"/>
-          <w:szCs w:val="36"/>
-        </w:rPr>
-        <w:t>lkª</w:t>
+      <w:proofErr w:type="spellStart"/>
+      <w:r>
+        <w:rPr>
+          <w:rFonts w:ascii="Preeti" w:hAnsi="Preeti"/>
+          <w:b/>
+          <w:bCs/>
+          <w:sz w:val="36"/>
+          <w:szCs w:val="36"/>
+        </w:rPr>
+        <w:t>lk</w:t>
+      </w:r>
+      <w:proofErr w:type="spellEnd"/>
+      <w:r>
+        <w:rPr>
+          <w:rFonts w:ascii="Preeti" w:hAnsi="Preeti"/>
+          <w:b/>
+          <w:bCs/>
+          <w:sz w:val="36"/>
+          <w:szCs w:val="36"/>
+        </w:rPr>
+        <w:t>ª</w:t>
       </w:r>
     </w:p>
     <w:p>
@@ -7139,6 +8906,7 @@
           <w:szCs w:val="36"/>
         </w:rPr>
       </w:pPr>
+      <w:proofErr w:type="gramStart"/>
       <w:r>
         <w:rPr>
           <w:rFonts w:ascii="Preeti" w:hAnsi="Preeti" w:cs="Times New Roman"/>
@@ -7147,8 +8915,21 @@
           <w:sz w:val="36"/>
           <w:szCs w:val="36"/>
         </w:rPr>
-        <w:t>;dfKt</w:t>
-      </w:r>
+        <w:t>;</w:t>
+      </w:r>
+      <w:proofErr w:type="spellStart"/>
+      <w:r>
+        <w:rPr>
+          <w:rFonts w:ascii="Preeti" w:hAnsi="Preeti" w:cs="Times New Roman"/>
+          <w:b/>
+          <w:bCs/>
+          <w:sz w:val="36"/>
+          <w:szCs w:val="36"/>
+        </w:rPr>
+        <w:t>dfKt</w:t>
+      </w:r>
+      <w:proofErr w:type="spellEnd"/>
+      <w:proofErr w:type="gramEnd"/>
     </w:p>
     <w:sectPr>
       <w:type w:val="continuous"/>
@@ -7187,7 +8968,7 @@
         <v:path o:extrusionok="f" gradientshapeok="t" o:connecttype="rect"/>
         <o:lock v:ext="edit" aspectratio="t"/>
       </v:shapetype>
-      <v:shape id="_x0000_i1061" type="#_x0000_t75" alt="Hand drawn doodle of pen icon. Vector sketch illustration of black outline  writing school supplies, office stationery for print, coloring page, kids  design, logo. 19860294 Vector Art at Vecteezy" style="width:21.9pt;height:21.9pt;flip:x;visibility:visible;mso-wrap-style:square" o:bullet="t">
+      <v:shape id="_x0000_i1028" type="#_x0000_t75" alt="Hand drawn doodle of pen icon. Vector sketch illustration of black outline  writing school supplies, office stationery for print, coloring page, kids  design, logo. 19860294 Vector Art at Vecteezy" style="width:21.9pt;height:21.9pt;flip:x;visibility:visible;mso-wrap-style:square" o:bullet="t">
         <v:imagedata r:id="rId1" o:title="Hand drawn doodle of pen icon"/>
       </v:shape>
     </w:pict>

</xml_diff>